<commit_message>
fix: function to const
</commit_message>
<xml_diff>
--- a/Backlog para Rotas Frontend.docx
+++ b/Backlog para Rotas Frontend.docx
@@ -17,27 +17,57 @@
           <w:b/>
           <w:bCs/>
         </w:rPr>
-        <w:t>Backlog para Rotas Frontend</w:t>
-      </w:r>
-    </w:p>
-    <w:p>
-      <w:pPr>
-        <w:spacing w:line="240" w:lineRule="auto"/>
-        <w:rPr>
-          <w:rFonts w:ascii="Arial" w:hAnsi="Arial" w:cs="Arial"/>
-          <w:b/>
-          <w:bCs/>
-          <w:color w:val="70AD47" w:themeColor="accent6"/>
-        </w:rPr>
-      </w:pPr>
-      <w:r>
-        <w:rPr>
-          <w:rFonts w:ascii="Arial" w:hAnsi="Arial" w:cs="Arial"/>
-          <w:b/>
-          <w:bCs/>
-          <w:color w:val="70AD47" w:themeColor="accent6"/>
-        </w:rPr>
-        <w:t xml:space="preserve">1. Módulo de Autenticação (Auth) </w:t>
+        <w:t xml:space="preserve">Backlog para Rotas </w:t>
+      </w:r>
+      <w:proofErr w:type="spellStart"/>
+      <w:r>
+        <w:rPr>
+          <w:rFonts w:ascii="Arial" w:hAnsi="Arial" w:cs="Arial"/>
+          <w:b/>
+          <w:bCs/>
+        </w:rPr>
+        <w:t>Frontend</w:t>
+      </w:r>
+      <w:proofErr w:type="spellEnd"/>
+    </w:p>
+    <w:p>
+      <w:pPr>
+        <w:spacing w:line="240" w:lineRule="auto"/>
+        <w:rPr>
+          <w:rFonts w:ascii="Arial" w:hAnsi="Arial" w:cs="Arial"/>
+          <w:b/>
+          <w:bCs/>
+          <w:color w:val="70AD47" w:themeColor="accent6"/>
+        </w:rPr>
+      </w:pPr>
+      <w:r>
+        <w:rPr>
+          <w:rFonts w:ascii="Arial" w:hAnsi="Arial" w:cs="Arial"/>
+          <w:b/>
+          <w:bCs/>
+          <w:color w:val="70AD47" w:themeColor="accent6"/>
+        </w:rPr>
+        <w:t>1. Módulo de Autenticação (</w:t>
+      </w:r>
+      <w:proofErr w:type="spellStart"/>
+      <w:r>
+        <w:rPr>
+          <w:rFonts w:ascii="Arial" w:hAnsi="Arial" w:cs="Arial"/>
+          <w:b/>
+          <w:bCs/>
+          <w:color w:val="70AD47" w:themeColor="accent6"/>
+        </w:rPr>
+        <w:t>Auth</w:t>
+      </w:r>
+      <w:proofErr w:type="spellEnd"/>
+      <w:r>
+        <w:rPr>
+          <w:rFonts w:ascii="Arial" w:hAnsi="Arial" w:cs="Arial"/>
+          <w:b/>
+          <w:bCs/>
+          <w:color w:val="70AD47" w:themeColor="accent6"/>
+        </w:rPr>
+        <w:t xml:space="preserve">) </w:t>
       </w:r>
     </w:p>
     <w:p>
@@ -58,7 +88,23 @@
           <w:rFonts w:ascii="Arial" w:hAnsi="Arial" w:cs="Arial"/>
           <w:color w:val="70AD47" w:themeColor="accent6"/>
         </w:rPr>
-        <w:t xml:space="preserve">Login - POST /auth/v1/login </w:t>
+        <w:t>Login - POST /</w:t>
+      </w:r>
+      <w:proofErr w:type="spellStart"/>
+      <w:r>
+        <w:rPr>
+          <w:rFonts w:ascii="Arial" w:hAnsi="Arial" w:cs="Arial"/>
+          <w:color w:val="70AD47" w:themeColor="accent6"/>
+        </w:rPr>
+        <w:t>auth</w:t>
+      </w:r>
+      <w:proofErr w:type="spellEnd"/>
+      <w:r>
+        <w:rPr>
+          <w:rFonts w:ascii="Arial" w:hAnsi="Arial" w:cs="Arial"/>
+          <w:color w:val="70AD47" w:themeColor="accent6"/>
+        </w:rPr>
+        <w:t xml:space="preserve">/v1/login </w:t>
       </w:r>
     </w:p>
     <w:p>
@@ -79,7 +125,23 @@
           <w:rFonts w:ascii="Arial" w:hAnsi="Arial" w:cs="Arial"/>
           <w:color w:val="70AD47" w:themeColor="accent6"/>
         </w:rPr>
-        <w:t>Tela de autenticação com email e senha</w:t>
+        <w:t xml:space="preserve">Tela de autenticação com </w:t>
+      </w:r>
+      <w:proofErr w:type="spellStart"/>
+      <w:r>
+        <w:rPr>
+          <w:rFonts w:ascii="Arial" w:hAnsi="Arial" w:cs="Arial"/>
+          <w:color w:val="70AD47" w:themeColor="accent6"/>
+        </w:rPr>
+        <w:t>email</w:t>
+      </w:r>
+      <w:proofErr w:type="spellEnd"/>
+      <w:r>
+        <w:rPr>
+          <w:rFonts w:ascii="Arial" w:hAnsi="Arial" w:cs="Arial"/>
+          <w:color w:val="70AD47" w:themeColor="accent6"/>
+        </w:rPr>
+        <w:t xml:space="preserve"> e senha</w:t>
       </w:r>
     </w:p>
     <w:p>
@@ -139,7 +201,26 @@
           <w:b/>
           <w:bCs/>
         </w:rPr>
-        <w:t>2. Módulo de Usuários (User)</w:t>
+        <w:t>2. Módulo de Usuários (</w:t>
+      </w:r>
+      <w:proofErr w:type="spellStart"/>
+      <w:r>
+        <w:rPr>
+          <w:rFonts w:ascii="Arial" w:hAnsi="Arial" w:cs="Arial"/>
+          <w:b/>
+          <w:bCs/>
+        </w:rPr>
+        <w:t>User</w:t>
+      </w:r>
+      <w:proofErr w:type="spellEnd"/>
+      <w:proofErr w:type="gramStart"/>
+      <w:r>
+        <w:rPr>
+          <w:rFonts w:ascii="Arial" w:hAnsi="Arial" w:cs="Arial"/>
+          <w:b/>
+          <w:bCs/>
+        </w:rPr>
+        <w:t>)</w:t>
       </w:r>
       <w:r>
         <w:rPr>
@@ -156,6 +237,935 @@
           <w:bCs/>
           <w:color w:val="FF0000"/>
         </w:rPr>
+        <w:t>Adicionar</w:t>
+      </w:r>
+      <w:proofErr w:type="gramEnd"/>
+      <w:r>
+        <w:rPr>
+          <w:rFonts w:ascii="Arial" w:hAnsi="Arial" w:cs="Arial"/>
+          <w:b/>
+          <w:bCs/>
+          <w:color w:val="FF0000"/>
+        </w:rPr>
+        <w:t xml:space="preserve"> (Desativar</w:t>
+      </w:r>
+      <w:r>
+        <w:rPr>
+          <w:rFonts w:ascii="Arial" w:hAnsi="Arial" w:cs="Arial"/>
+          <w:b/>
+          <w:bCs/>
+          <w:color w:val="FF0000"/>
+        </w:rPr>
+        <w:t xml:space="preserve"> no </w:t>
+      </w:r>
+      <w:proofErr w:type="spellStart"/>
+      <w:r>
+        <w:rPr>
+          <w:rFonts w:ascii="Arial" w:hAnsi="Arial" w:cs="Arial"/>
+          <w:b/>
+          <w:bCs/>
+          <w:color w:val="FF0000"/>
+        </w:rPr>
+        <w:t>back</w:t>
+      </w:r>
+      <w:proofErr w:type="spellEnd"/>
+      <w:r>
+        <w:rPr>
+          <w:rFonts w:ascii="Arial" w:hAnsi="Arial" w:cs="Arial"/>
+          <w:b/>
+          <w:bCs/>
+          <w:color w:val="FF0000"/>
+        </w:rPr>
+        <w:t>)</w:t>
+      </w:r>
+    </w:p>
+    <w:p>
+      <w:pPr>
+        <w:pStyle w:val="PargrafodaLista"/>
+        <w:numPr>
+          <w:ilvl w:val="0"/>
+          <w:numId w:val="2"/>
+        </w:numPr>
+        <w:spacing w:line="240" w:lineRule="auto"/>
+        <w:rPr>
+          <w:rFonts w:ascii="Arial" w:hAnsi="Arial" w:cs="Arial"/>
+          <w:color w:val="70AD47" w:themeColor="accent6"/>
+        </w:rPr>
+      </w:pPr>
+      <w:r>
+        <w:rPr>
+          <w:rFonts w:ascii="Arial" w:hAnsi="Arial" w:cs="Arial"/>
+          <w:color w:val="70AD47" w:themeColor="accent6"/>
+        </w:rPr>
+        <w:t>Cadastro de usuário - POST /</w:t>
+      </w:r>
+      <w:proofErr w:type="spellStart"/>
+      <w:r>
+        <w:rPr>
+          <w:rFonts w:ascii="Arial" w:hAnsi="Arial" w:cs="Arial"/>
+          <w:color w:val="70AD47" w:themeColor="accent6"/>
+        </w:rPr>
+        <w:t>user</w:t>
+      </w:r>
+      <w:proofErr w:type="spellEnd"/>
+      <w:r>
+        <w:rPr>
+          <w:rFonts w:ascii="Arial" w:hAnsi="Arial" w:cs="Arial"/>
+          <w:color w:val="70AD47" w:themeColor="accent6"/>
+        </w:rPr>
+        <w:t>/</w:t>
+      </w:r>
+      <w:proofErr w:type="spellStart"/>
+      <w:r>
+        <w:rPr>
+          <w:rFonts w:ascii="Arial" w:hAnsi="Arial" w:cs="Arial"/>
+          <w:color w:val="70AD47" w:themeColor="accent6"/>
+        </w:rPr>
+        <w:t>register</w:t>
+      </w:r>
+      <w:proofErr w:type="spellEnd"/>
+      <w:r>
+        <w:rPr>
+          <w:rFonts w:ascii="Arial" w:hAnsi="Arial" w:cs="Arial"/>
+          <w:color w:val="70AD47" w:themeColor="accent6"/>
+        </w:rPr>
+        <w:t xml:space="preserve"> (Público)</w:t>
+      </w:r>
+    </w:p>
+    <w:p>
+      <w:pPr>
+        <w:pStyle w:val="PargrafodaLista"/>
+        <w:numPr>
+          <w:ilvl w:val="0"/>
+          <w:numId w:val="3"/>
+        </w:numPr>
+        <w:spacing w:line="240" w:lineRule="auto"/>
+        <w:rPr>
+          <w:rFonts w:ascii="Arial" w:hAnsi="Arial" w:cs="Arial"/>
+          <w:color w:val="70AD47" w:themeColor="accent6"/>
+        </w:rPr>
+      </w:pPr>
+      <w:r>
+        <w:rPr>
+          <w:rFonts w:ascii="Arial" w:hAnsi="Arial" w:cs="Arial"/>
+          <w:color w:val="70AD47" w:themeColor="accent6"/>
+        </w:rPr>
+        <w:t>Formulário completo com campos obrigatórios:</w:t>
+      </w:r>
+    </w:p>
+    <w:p>
+      <w:pPr>
+        <w:pStyle w:val="PargrafodaLista"/>
+        <w:numPr>
+          <w:ilvl w:val="0"/>
+          <w:numId w:val="3"/>
+        </w:numPr>
+        <w:spacing w:line="240" w:lineRule="auto"/>
+        <w:rPr>
+          <w:rFonts w:ascii="Arial" w:hAnsi="Arial" w:cs="Arial"/>
+          <w:color w:val="70AD47" w:themeColor="accent6"/>
+        </w:rPr>
+      </w:pPr>
+      <w:r>
+        <w:rPr>
+          <w:rFonts w:ascii="Arial" w:hAnsi="Arial" w:cs="Arial"/>
+          <w:color w:val="70AD47" w:themeColor="accent6"/>
+        </w:rPr>
+        <w:t>Dados pessoais (nome, idade, gênero, CPF)</w:t>
+      </w:r>
+    </w:p>
+    <w:p>
+      <w:pPr>
+        <w:pStyle w:val="PargrafodaLista"/>
+        <w:numPr>
+          <w:ilvl w:val="0"/>
+          <w:numId w:val="3"/>
+        </w:numPr>
+        <w:spacing w:line="240" w:lineRule="auto"/>
+        <w:rPr>
+          <w:rFonts w:ascii="Arial" w:hAnsi="Arial" w:cs="Arial"/>
+          <w:color w:val="70AD47" w:themeColor="accent6"/>
+        </w:rPr>
+      </w:pPr>
+      <w:r>
+        <w:rPr>
+          <w:rFonts w:ascii="Arial" w:hAnsi="Arial" w:cs="Arial"/>
+          <w:color w:val="70AD47" w:themeColor="accent6"/>
+        </w:rPr>
+        <w:t xml:space="preserve">Contato (telefone, </w:t>
+      </w:r>
+      <w:proofErr w:type="spellStart"/>
+      <w:r>
+        <w:rPr>
+          <w:rFonts w:ascii="Arial" w:hAnsi="Arial" w:cs="Arial"/>
+          <w:color w:val="70AD47" w:themeColor="accent6"/>
+        </w:rPr>
+        <w:t>email</w:t>
+      </w:r>
+      <w:proofErr w:type="spellEnd"/>
+      <w:r>
+        <w:rPr>
+          <w:rFonts w:ascii="Arial" w:hAnsi="Arial" w:cs="Arial"/>
+          <w:color w:val="70AD47" w:themeColor="accent6"/>
+        </w:rPr>
+        <w:t>)</w:t>
+      </w:r>
+    </w:p>
+    <w:p>
+      <w:pPr>
+        <w:pStyle w:val="PargrafodaLista"/>
+        <w:numPr>
+          <w:ilvl w:val="0"/>
+          <w:numId w:val="3"/>
+        </w:numPr>
+        <w:spacing w:line="240" w:lineRule="auto"/>
+        <w:rPr>
+          <w:rFonts w:ascii="Arial" w:hAnsi="Arial" w:cs="Arial"/>
+          <w:color w:val="70AD47" w:themeColor="accent6"/>
+        </w:rPr>
+      </w:pPr>
+      <w:r>
+        <w:rPr>
+          <w:rFonts w:ascii="Arial" w:hAnsi="Arial" w:cs="Arial"/>
+          <w:color w:val="70AD47" w:themeColor="accent6"/>
+        </w:rPr>
+        <w:t>Endereço completo</w:t>
+      </w:r>
+    </w:p>
+    <w:p>
+      <w:pPr>
+        <w:pStyle w:val="PargrafodaLista"/>
+        <w:numPr>
+          <w:ilvl w:val="0"/>
+          <w:numId w:val="3"/>
+        </w:numPr>
+        <w:spacing w:line="240" w:lineRule="auto"/>
+        <w:rPr>
+          <w:rFonts w:ascii="Arial" w:hAnsi="Arial" w:cs="Arial"/>
+          <w:color w:val="70AD47" w:themeColor="accent6"/>
+        </w:rPr>
+      </w:pPr>
+      <w:r>
+        <w:rPr>
+          <w:rFonts w:ascii="Arial" w:hAnsi="Arial" w:cs="Arial"/>
+          <w:color w:val="70AD47" w:themeColor="accent6"/>
+        </w:rPr>
+        <w:t>Senha com validação de complexidade</w:t>
+      </w:r>
+    </w:p>
+    <w:p>
+      <w:pPr>
+        <w:pStyle w:val="PargrafodaLista"/>
+        <w:numPr>
+          <w:ilvl w:val="0"/>
+          <w:numId w:val="2"/>
+        </w:numPr>
+        <w:spacing w:line="240" w:lineRule="auto"/>
+        <w:rPr>
+          <w:rFonts w:ascii="Arial" w:hAnsi="Arial" w:cs="Arial"/>
+          <w:color w:val="70AD47" w:themeColor="accent6"/>
+        </w:rPr>
+      </w:pPr>
+      <w:r>
+        <w:rPr>
+          <w:rFonts w:ascii="Arial" w:hAnsi="Arial" w:cs="Arial"/>
+          <w:color w:val="70AD47" w:themeColor="accent6"/>
+        </w:rPr>
+        <w:t>Listagem de usuários - GET /</w:t>
+      </w:r>
+      <w:proofErr w:type="spellStart"/>
+      <w:r>
+        <w:rPr>
+          <w:rFonts w:ascii="Arial" w:hAnsi="Arial" w:cs="Arial"/>
+          <w:color w:val="70AD47" w:themeColor="accent6"/>
+        </w:rPr>
+        <w:t>user</w:t>
+      </w:r>
+      <w:proofErr w:type="spellEnd"/>
+      <w:r>
+        <w:rPr>
+          <w:rFonts w:ascii="Arial" w:hAnsi="Arial" w:cs="Arial"/>
+          <w:color w:val="70AD47" w:themeColor="accent6"/>
+        </w:rPr>
+        <w:t xml:space="preserve"> (Admin/Master)</w:t>
+      </w:r>
+    </w:p>
+    <w:p>
+      <w:pPr>
+        <w:pStyle w:val="PargrafodaLista"/>
+        <w:numPr>
+          <w:ilvl w:val="0"/>
+          <w:numId w:val="2"/>
+        </w:numPr>
+        <w:spacing w:line="240" w:lineRule="auto"/>
+        <w:rPr>
+          <w:rFonts w:ascii="Arial" w:hAnsi="Arial" w:cs="Arial"/>
+        </w:rPr>
+      </w:pPr>
+      <w:r>
+        <w:rPr>
+          <w:rFonts w:ascii="Arial" w:hAnsi="Arial" w:cs="Arial"/>
+        </w:rPr>
+        <w:t>Tabela paginada com busca/filtro</w:t>
+      </w:r>
+    </w:p>
+    <w:p>
+      <w:pPr>
+        <w:pStyle w:val="PargrafodaLista"/>
+        <w:numPr>
+          <w:ilvl w:val="0"/>
+          <w:numId w:val="2"/>
+        </w:numPr>
+        <w:spacing w:line="240" w:lineRule="auto"/>
+        <w:rPr>
+          <w:rFonts w:ascii="Arial" w:hAnsi="Arial" w:cs="Arial"/>
+        </w:rPr>
+      </w:pPr>
+      <w:r>
+        <w:rPr>
+          <w:rFonts w:ascii="Arial" w:hAnsi="Arial" w:cs="Arial"/>
+        </w:rPr>
+        <w:t>Detalhes do usuário - GET /</w:t>
+      </w:r>
+      <w:proofErr w:type="spellStart"/>
+      <w:r>
+        <w:rPr>
+          <w:rFonts w:ascii="Arial" w:hAnsi="Arial" w:cs="Arial"/>
+        </w:rPr>
+        <w:t>user</w:t>
+      </w:r>
+      <w:proofErr w:type="spellEnd"/>
+      <w:r>
+        <w:rPr>
+          <w:rFonts w:ascii="Arial" w:hAnsi="Arial" w:cs="Arial"/>
+        </w:rPr>
+        <w:t>/id/{id} (Admin/Master)</w:t>
+      </w:r>
+    </w:p>
+    <w:p>
+      <w:pPr>
+        <w:pStyle w:val="PargrafodaLista"/>
+        <w:numPr>
+          <w:ilvl w:val="0"/>
+          <w:numId w:val="2"/>
+        </w:numPr>
+        <w:spacing w:line="240" w:lineRule="auto"/>
+        <w:rPr>
+          <w:rFonts w:ascii="Arial" w:hAnsi="Arial" w:cs="Arial"/>
+        </w:rPr>
+      </w:pPr>
+      <w:r>
+        <w:rPr>
+          <w:rFonts w:ascii="Arial" w:hAnsi="Arial" w:cs="Arial"/>
+        </w:rPr>
+        <w:t>Visualização de perfil completo</w:t>
+      </w:r>
+    </w:p>
+    <w:p>
+      <w:pPr>
+        <w:spacing w:line="240" w:lineRule="auto"/>
+        <w:rPr>
+          <w:rFonts w:ascii="Arial" w:hAnsi="Arial" w:cs="Arial"/>
+          <w:b/>
+          <w:bCs/>
+        </w:rPr>
+      </w:pPr>
+      <w:r>
+        <w:rPr>
+          <w:rFonts w:ascii="Arial" w:hAnsi="Arial" w:cs="Arial"/>
+          <w:b/>
+          <w:bCs/>
+        </w:rPr>
+        <w:t>Edição de usuário - PUT /</w:t>
+      </w:r>
+      <w:proofErr w:type="spellStart"/>
+      <w:r>
+        <w:rPr>
+          <w:rFonts w:ascii="Arial" w:hAnsi="Arial" w:cs="Arial"/>
+          <w:b/>
+          <w:bCs/>
+        </w:rPr>
+        <w:t>user</w:t>
+      </w:r>
+      <w:proofErr w:type="spellEnd"/>
+      <w:r>
+        <w:rPr>
+          <w:rFonts w:ascii="Arial" w:hAnsi="Arial" w:cs="Arial"/>
+          <w:b/>
+          <w:bCs/>
+        </w:rPr>
+        <w:t xml:space="preserve"> (Admin/Master)</w:t>
+      </w:r>
+    </w:p>
+    <w:p>
+      <w:pPr>
+        <w:pStyle w:val="PargrafodaLista"/>
+        <w:numPr>
+          <w:ilvl w:val="0"/>
+          <w:numId w:val="4"/>
+        </w:numPr>
+        <w:spacing w:line="240" w:lineRule="auto"/>
+        <w:rPr>
+          <w:rFonts w:ascii="Arial" w:hAnsi="Arial" w:cs="Arial"/>
+        </w:rPr>
+      </w:pPr>
+      <w:r>
+        <w:rPr>
+          <w:rFonts w:ascii="Arial" w:hAnsi="Arial" w:cs="Arial"/>
+        </w:rPr>
+        <w:t>Formulário de edição</w:t>
+      </w:r>
+    </w:p>
+    <w:p>
+      <w:pPr>
+        <w:spacing w:line="240" w:lineRule="auto"/>
+        <w:rPr>
+          <w:rFonts w:ascii="Arial" w:hAnsi="Arial" w:cs="Arial"/>
+          <w:b/>
+          <w:bCs/>
+        </w:rPr>
+      </w:pPr>
+      <w:r>
+        <w:rPr>
+          <w:rFonts w:ascii="Arial" w:hAnsi="Arial" w:cs="Arial"/>
+          <w:b/>
+          <w:bCs/>
+        </w:rPr>
+        <w:t>Exclusão de usuário - DELETE /</w:t>
+      </w:r>
+      <w:proofErr w:type="spellStart"/>
+      <w:r>
+        <w:rPr>
+          <w:rFonts w:ascii="Arial" w:hAnsi="Arial" w:cs="Arial"/>
+          <w:b/>
+          <w:bCs/>
+        </w:rPr>
+        <w:t>user</w:t>
+      </w:r>
+      <w:proofErr w:type="spellEnd"/>
+      <w:r>
+        <w:rPr>
+          <w:rFonts w:ascii="Arial" w:hAnsi="Arial" w:cs="Arial"/>
+          <w:b/>
+          <w:bCs/>
+        </w:rPr>
+        <w:t>/id/{id} (Admin/Master)</w:t>
+      </w:r>
+    </w:p>
+    <w:p>
+      <w:pPr>
+        <w:pStyle w:val="PargrafodaLista"/>
+        <w:numPr>
+          <w:ilvl w:val="0"/>
+          <w:numId w:val="4"/>
+        </w:numPr>
+        <w:spacing w:line="240" w:lineRule="auto"/>
+        <w:rPr>
+          <w:rFonts w:ascii="Arial" w:hAnsi="Arial" w:cs="Arial"/>
+        </w:rPr>
+      </w:pPr>
+      <w:r>
+        <w:rPr>
+          <w:rFonts w:ascii="Arial" w:hAnsi="Arial" w:cs="Arial"/>
+        </w:rPr>
+        <w:t>Modal de confirmação</w:t>
+      </w:r>
+    </w:p>
+    <w:p>
+      <w:pPr>
+        <w:pStyle w:val="PargrafodaLista"/>
+        <w:numPr>
+          <w:ilvl w:val="0"/>
+          <w:numId w:val="4"/>
+        </w:numPr>
+        <w:spacing w:line="240" w:lineRule="auto"/>
+        <w:rPr>
+          <w:rFonts w:ascii="Arial" w:hAnsi="Arial" w:cs="Arial"/>
+        </w:rPr>
+      </w:pPr>
+      <w:r>
+        <w:rPr>
+          <w:rFonts w:ascii="Arial" w:hAnsi="Arial" w:cs="Arial"/>
+        </w:rPr>
+        <w:t>Atualização de role - PUT /</w:t>
+      </w:r>
+      <w:proofErr w:type="spellStart"/>
+      <w:r>
+        <w:rPr>
+          <w:rFonts w:ascii="Arial" w:hAnsi="Arial" w:cs="Arial"/>
+        </w:rPr>
+        <w:t>user</w:t>
+      </w:r>
+      <w:proofErr w:type="spellEnd"/>
+      <w:r>
+        <w:rPr>
+          <w:rFonts w:ascii="Arial" w:hAnsi="Arial" w:cs="Arial"/>
+        </w:rPr>
+        <w:t>/roles/id/{id} (Master)</w:t>
+      </w:r>
+    </w:p>
+    <w:p>
+      <w:pPr>
+        <w:pStyle w:val="PargrafodaLista"/>
+        <w:numPr>
+          <w:ilvl w:val="0"/>
+          <w:numId w:val="4"/>
+        </w:numPr>
+        <w:spacing w:line="240" w:lineRule="auto"/>
+        <w:rPr>
+          <w:rFonts w:ascii="Arial" w:hAnsi="Arial" w:cs="Arial"/>
+        </w:rPr>
+      </w:pPr>
+      <w:r>
+        <w:rPr>
+          <w:rFonts w:ascii="Arial" w:hAnsi="Arial" w:cs="Arial"/>
+        </w:rPr>
+        <w:t>Seletor de roles (ADMIN/USER/MASTER)</w:t>
+      </w:r>
+    </w:p>
+    <w:p>
+      <w:pPr>
+        <w:spacing w:line="240" w:lineRule="auto"/>
+        <w:rPr>
+          <w:rFonts w:ascii="Arial" w:hAnsi="Arial" w:cs="Arial"/>
+          <w:b/>
+          <w:bCs/>
+        </w:rPr>
+      </w:pPr>
+      <w:r>
+        <w:rPr>
+          <w:rFonts w:ascii="Arial" w:hAnsi="Arial" w:cs="Arial"/>
+          <w:b/>
+          <w:bCs/>
+        </w:rPr>
+        <w:t xml:space="preserve">3. Módulo de </w:t>
+      </w:r>
+      <w:proofErr w:type="spellStart"/>
+      <w:r>
+        <w:rPr>
+          <w:rFonts w:ascii="Arial" w:hAnsi="Arial" w:cs="Arial"/>
+          <w:b/>
+          <w:bCs/>
+        </w:rPr>
+        <w:t>POIs</w:t>
+      </w:r>
+      <w:proofErr w:type="spellEnd"/>
+      <w:r>
+        <w:rPr>
+          <w:rFonts w:ascii="Arial" w:hAnsi="Arial" w:cs="Arial"/>
+          <w:b/>
+          <w:bCs/>
+        </w:rPr>
+        <w:t xml:space="preserve"> (Pontos de Interesse)</w:t>
+      </w:r>
+    </w:p>
+    <w:p>
+      <w:pPr>
+        <w:pStyle w:val="PargrafodaLista"/>
+        <w:numPr>
+          <w:ilvl w:val="0"/>
+          <w:numId w:val="5"/>
+        </w:numPr>
+        <w:spacing w:line="240" w:lineRule="auto"/>
+        <w:rPr>
+          <w:rFonts w:ascii="Arial" w:hAnsi="Arial" w:cs="Arial"/>
+          <w:color w:val="70AD47" w:themeColor="accent6"/>
+        </w:rPr>
+      </w:pPr>
+      <w:r>
+        <w:rPr>
+          <w:rFonts w:ascii="Arial" w:hAnsi="Arial" w:cs="Arial"/>
+          <w:color w:val="70AD47" w:themeColor="accent6"/>
+        </w:rPr>
+        <w:t>Cadastro de POI - POST /</w:t>
+      </w:r>
+      <w:proofErr w:type="spellStart"/>
+      <w:r>
+        <w:rPr>
+          <w:rFonts w:ascii="Arial" w:hAnsi="Arial" w:cs="Arial"/>
+          <w:color w:val="70AD47" w:themeColor="accent6"/>
+        </w:rPr>
+        <w:t>poi</w:t>
+      </w:r>
+      <w:proofErr w:type="spellEnd"/>
+      <w:r>
+        <w:rPr>
+          <w:rFonts w:ascii="Arial" w:hAnsi="Arial" w:cs="Arial"/>
+          <w:color w:val="70AD47" w:themeColor="accent6"/>
+        </w:rPr>
+        <w:t>/</w:t>
+      </w:r>
+      <w:proofErr w:type="spellStart"/>
+      <w:r>
+        <w:rPr>
+          <w:rFonts w:ascii="Arial" w:hAnsi="Arial" w:cs="Arial"/>
+          <w:color w:val="70AD47" w:themeColor="accent6"/>
+        </w:rPr>
+        <w:t>register</w:t>
+      </w:r>
+      <w:proofErr w:type="spellEnd"/>
+      <w:r>
+        <w:rPr>
+          <w:rFonts w:ascii="Arial" w:hAnsi="Arial" w:cs="Arial"/>
+          <w:color w:val="70AD47" w:themeColor="accent6"/>
+        </w:rPr>
+        <w:t xml:space="preserve"> (Admin/Master)</w:t>
+      </w:r>
+    </w:p>
+    <w:p>
+      <w:pPr>
+        <w:pStyle w:val="PargrafodaLista"/>
+        <w:numPr>
+          <w:ilvl w:val="0"/>
+          <w:numId w:val="6"/>
+        </w:numPr>
+        <w:spacing w:line="240" w:lineRule="auto"/>
+        <w:rPr>
+          <w:rFonts w:ascii="Arial" w:hAnsi="Arial" w:cs="Arial"/>
+          <w:color w:val="70AD47" w:themeColor="accent6"/>
+        </w:rPr>
+      </w:pPr>
+      <w:r>
+        <w:rPr>
+          <w:rFonts w:ascii="Arial" w:hAnsi="Arial" w:cs="Arial"/>
+          <w:color w:val="70AD47" w:themeColor="accent6"/>
+        </w:rPr>
+        <w:t>Formulário complexo com:</w:t>
+      </w:r>
+    </w:p>
+    <w:p>
+      <w:pPr>
+        <w:pStyle w:val="PargrafodaLista"/>
+        <w:numPr>
+          <w:ilvl w:val="0"/>
+          <w:numId w:val="6"/>
+        </w:numPr>
+        <w:spacing w:line="240" w:lineRule="auto"/>
+        <w:rPr>
+          <w:rFonts w:ascii="Arial" w:hAnsi="Arial" w:cs="Arial"/>
+          <w:color w:val="70AD47" w:themeColor="accent6"/>
+        </w:rPr>
+      </w:pPr>
+      <w:r>
+        <w:rPr>
+          <w:rFonts w:ascii="Arial" w:hAnsi="Arial" w:cs="Arial"/>
+          <w:color w:val="70AD47" w:themeColor="accent6"/>
+        </w:rPr>
+        <w:t xml:space="preserve">Seleção exata de 5 </w:t>
+      </w:r>
+      <w:proofErr w:type="spellStart"/>
+      <w:r>
+        <w:rPr>
+          <w:rFonts w:ascii="Arial" w:hAnsi="Arial" w:cs="Arial"/>
+          <w:color w:val="70AD47" w:themeColor="accent6"/>
+        </w:rPr>
+        <w:t>motivations</w:t>
+      </w:r>
+      <w:proofErr w:type="spellEnd"/>
+    </w:p>
+    <w:p>
+      <w:pPr>
+        <w:pStyle w:val="PargrafodaLista"/>
+        <w:numPr>
+          <w:ilvl w:val="0"/>
+          <w:numId w:val="6"/>
+        </w:numPr>
+        <w:spacing w:line="240" w:lineRule="auto"/>
+        <w:rPr>
+          <w:rFonts w:ascii="Arial" w:hAnsi="Arial" w:cs="Arial"/>
+          <w:color w:val="70AD47" w:themeColor="accent6"/>
+        </w:rPr>
+      </w:pPr>
+      <w:r>
+        <w:rPr>
+          <w:rFonts w:ascii="Arial" w:hAnsi="Arial" w:cs="Arial"/>
+          <w:color w:val="70AD47" w:themeColor="accent6"/>
+        </w:rPr>
+        <w:t>Seleção exata de 5 hobbies</w:t>
+      </w:r>
+    </w:p>
+    <w:p>
+      <w:pPr>
+        <w:pStyle w:val="PargrafodaLista"/>
+        <w:numPr>
+          <w:ilvl w:val="0"/>
+          <w:numId w:val="6"/>
+        </w:numPr>
+        <w:spacing w:line="240" w:lineRule="auto"/>
+        <w:rPr>
+          <w:rFonts w:ascii="Arial" w:hAnsi="Arial" w:cs="Arial"/>
+          <w:color w:val="70AD47" w:themeColor="accent6"/>
+        </w:rPr>
+      </w:pPr>
+      <w:r>
+        <w:rPr>
+          <w:rFonts w:ascii="Arial" w:hAnsi="Arial" w:cs="Arial"/>
+          <w:color w:val="70AD47" w:themeColor="accent6"/>
+        </w:rPr>
+        <w:t xml:space="preserve">Seleção exata de 5 </w:t>
+      </w:r>
+      <w:proofErr w:type="spellStart"/>
+      <w:r>
+        <w:rPr>
+          <w:rFonts w:ascii="Arial" w:hAnsi="Arial" w:cs="Arial"/>
+          <w:color w:val="70AD47" w:themeColor="accent6"/>
+        </w:rPr>
+        <w:t>themes</w:t>
+      </w:r>
+      <w:proofErr w:type="spellEnd"/>
+    </w:p>
+    <w:p>
+      <w:pPr>
+        <w:pStyle w:val="PargrafodaLista"/>
+        <w:numPr>
+          <w:ilvl w:val="0"/>
+          <w:numId w:val="6"/>
+        </w:numPr>
+        <w:spacing w:line="240" w:lineRule="auto"/>
+        <w:rPr>
+          <w:rFonts w:ascii="Arial" w:hAnsi="Arial" w:cs="Arial"/>
+          <w:color w:val="70AD47" w:themeColor="accent6"/>
+        </w:rPr>
+      </w:pPr>
+      <w:r>
+        <w:rPr>
+          <w:rFonts w:ascii="Arial" w:hAnsi="Arial" w:cs="Arial"/>
+          <w:color w:val="70AD47" w:themeColor="accent6"/>
+        </w:rPr>
+        <w:t>Endereço completo</w:t>
+      </w:r>
+    </w:p>
+    <w:p>
+      <w:pPr>
+        <w:pStyle w:val="PargrafodaLista"/>
+        <w:numPr>
+          <w:ilvl w:val="0"/>
+          <w:numId w:val="5"/>
+        </w:numPr>
+        <w:spacing w:line="240" w:lineRule="auto"/>
+        <w:rPr>
+          <w:rFonts w:ascii="Arial" w:hAnsi="Arial" w:cs="Arial"/>
+          <w:color w:val="70AD47" w:themeColor="accent6"/>
+        </w:rPr>
+      </w:pPr>
+      <w:r>
+        <w:rPr>
+          <w:rFonts w:ascii="Arial" w:hAnsi="Arial" w:cs="Arial"/>
+          <w:color w:val="70AD47" w:themeColor="accent6"/>
+        </w:rPr>
+        <w:t xml:space="preserve">Listagem de </w:t>
+      </w:r>
+      <w:proofErr w:type="spellStart"/>
+      <w:r>
+        <w:rPr>
+          <w:rFonts w:ascii="Arial" w:hAnsi="Arial" w:cs="Arial"/>
+          <w:color w:val="70AD47" w:themeColor="accent6"/>
+        </w:rPr>
+        <w:t>POIs</w:t>
+      </w:r>
+      <w:proofErr w:type="spellEnd"/>
+      <w:r>
+        <w:rPr>
+          <w:rFonts w:ascii="Arial" w:hAnsi="Arial" w:cs="Arial"/>
+          <w:color w:val="70AD47" w:themeColor="accent6"/>
+        </w:rPr>
+        <w:t xml:space="preserve"> - GET /</w:t>
+      </w:r>
+      <w:proofErr w:type="spellStart"/>
+      <w:r>
+        <w:rPr>
+          <w:rFonts w:ascii="Arial" w:hAnsi="Arial" w:cs="Arial"/>
+          <w:color w:val="70AD47" w:themeColor="accent6"/>
+        </w:rPr>
+        <w:t>poi</w:t>
+      </w:r>
+      <w:proofErr w:type="spellEnd"/>
+      <w:r>
+        <w:rPr>
+          <w:rFonts w:ascii="Arial" w:hAnsi="Arial" w:cs="Arial"/>
+          <w:color w:val="70AD47" w:themeColor="accent6"/>
+        </w:rPr>
+        <w:t xml:space="preserve"> (Admin/Master)</w:t>
+      </w:r>
+    </w:p>
+    <w:p>
+      <w:pPr>
+        <w:pStyle w:val="PargrafodaLista"/>
+        <w:numPr>
+          <w:ilvl w:val="0"/>
+          <w:numId w:val="5"/>
+        </w:numPr>
+        <w:spacing w:line="240" w:lineRule="auto"/>
+        <w:rPr>
+          <w:rFonts w:ascii="Arial" w:hAnsi="Arial" w:cs="Arial"/>
+          <w:color w:val="70AD47" w:themeColor="accent6"/>
+        </w:rPr>
+      </w:pPr>
+      <w:r>
+        <w:rPr>
+          <w:rFonts w:ascii="Arial" w:hAnsi="Arial" w:cs="Arial"/>
+          <w:color w:val="70AD47" w:themeColor="accent6"/>
+        </w:rPr>
+        <w:t>Tabela/grid paginada</w:t>
+      </w:r>
+    </w:p>
+    <w:p>
+      <w:pPr>
+        <w:pStyle w:val="PargrafodaLista"/>
+        <w:numPr>
+          <w:ilvl w:val="0"/>
+          <w:numId w:val="5"/>
+        </w:numPr>
+        <w:spacing w:line="240" w:lineRule="auto"/>
+        <w:rPr>
+          <w:rFonts w:ascii="Arial" w:hAnsi="Arial" w:cs="Arial"/>
+        </w:rPr>
+      </w:pPr>
+      <w:r>
+        <w:rPr>
+          <w:rFonts w:ascii="Arial" w:hAnsi="Arial" w:cs="Arial"/>
+        </w:rPr>
+        <w:t>Detalhes do POI - GET /</w:t>
+      </w:r>
+      <w:proofErr w:type="spellStart"/>
+      <w:r>
+        <w:rPr>
+          <w:rFonts w:ascii="Arial" w:hAnsi="Arial" w:cs="Arial"/>
+        </w:rPr>
+        <w:t>poi</w:t>
+      </w:r>
+      <w:proofErr w:type="spellEnd"/>
+      <w:r>
+        <w:rPr>
+          <w:rFonts w:ascii="Arial" w:hAnsi="Arial" w:cs="Arial"/>
+        </w:rPr>
+        <w:t>/id/{id} (Admin/Master)</w:t>
+      </w:r>
+    </w:p>
+    <w:p>
+      <w:pPr>
+        <w:pStyle w:val="PargrafodaLista"/>
+        <w:numPr>
+          <w:ilvl w:val="0"/>
+          <w:numId w:val="5"/>
+        </w:numPr>
+        <w:spacing w:line="240" w:lineRule="auto"/>
+        <w:rPr>
+          <w:rFonts w:ascii="Arial" w:hAnsi="Arial" w:cs="Arial"/>
+        </w:rPr>
+      </w:pPr>
+      <w:r>
+        <w:rPr>
+          <w:rFonts w:ascii="Arial" w:hAnsi="Arial" w:cs="Arial"/>
+        </w:rPr>
+        <w:t>Página de detalhes com todas informações</w:t>
+      </w:r>
+    </w:p>
+    <w:p>
+      <w:pPr>
+        <w:spacing w:line="240" w:lineRule="auto"/>
+        <w:rPr>
+          <w:rFonts w:ascii="Arial" w:hAnsi="Arial" w:cs="Arial"/>
+          <w:b/>
+          <w:bCs/>
+        </w:rPr>
+      </w:pPr>
+      <w:r>
+        <w:rPr>
+          <w:rFonts w:ascii="Arial" w:hAnsi="Arial" w:cs="Arial"/>
+          <w:b/>
+          <w:bCs/>
+        </w:rPr>
+        <w:t>Edição de POI - PUT /</w:t>
+      </w:r>
+      <w:proofErr w:type="spellStart"/>
+      <w:r>
+        <w:rPr>
+          <w:rFonts w:ascii="Arial" w:hAnsi="Arial" w:cs="Arial"/>
+          <w:b/>
+          <w:bCs/>
+        </w:rPr>
+        <w:t>poi</w:t>
+      </w:r>
+      <w:proofErr w:type="spellEnd"/>
+      <w:r>
+        <w:rPr>
+          <w:rFonts w:ascii="Arial" w:hAnsi="Arial" w:cs="Arial"/>
+          <w:b/>
+          <w:bCs/>
+        </w:rPr>
+        <w:t xml:space="preserve"> (Admin/Master)</w:t>
+      </w:r>
+    </w:p>
+    <w:p>
+      <w:pPr>
+        <w:pStyle w:val="PargrafodaLista"/>
+        <w:numPr>
+          <w:ilvl w:val="0"/>
+          <w:numId w:val="7"/>
+        </w:numPr>
+        <w:spacing w:line="240" w:lineRule="auto"/>
+        <w:rPr>
+          <w:rFonts w:ascii="Arial" w:hAnsi="Arial" w:cs="Arial"/>
+        </w:rPr>
+      </w:pPr>
+      <w:r>
+        <w:rPr>
+          <w:rFonts w:ascii="Arial" w:hAnsi="Arial" w:cs="Arial"/>
+        </w:rPr>
+        <w:t>Formulário de edição</w:t>
+      </w:r>
+    </w:p>
+    <w:p>
+      <w:pPr>
+        <w:spacing w:line="240" w:lineRule="auto"/>
+        <w:rPr>
+          <w:rFonts w:ascii="Arial" w:hAnsi="Arial" w:cs="Arial"/>
+          <w:b/>
+          <w:bCs/>
+        </w:rPr>
+      </w:pPr>
+      <w:r>
+        <w:rPr>
+          <w:rFonts w:ascii="Arial" w:hAnsi="Arial" w:cs="Arial"/>
+          <w:b/>
+          <w:bCs/>
+        </w:rPr>
+        <w:t>Exclusão de POI - DELETE /</w:t>
+      </w:r>
+      <w:proofErr w:type="spellStart"/>
+      <w:r>
+        <w:rPr>
+          <w:rFonts w:ascii="Arial" w:hAnsi="Arial" w:cs="Arial"/>
+          <w:b/>
+          <w:bCs/>
+        </w:rPr>
+        <w:t>poi</w:t>
+      </w:r>
+      <w:proofErr w:type="spellEnd"/>
+      <w:r>
+        <w:rPr>
+          <w:rFonts w:ascii="Arial" w:hAnsi="Arial" w:cs="Arial"/>
+          <w:b/>
+          <w:bCs/>
+        </w:rPr>
+        <w:t>/id/{id} (Admin/Master)</w:t>
+      </w:r>
+      <w:r>
+        <w:rPr>
+          <w:rFonts w:ascii="Arial" w:hAnsi="Arial" w:cs="Arial"/>
+          <w:b/>
+          <w:bCs/>
+        </w:rPr>
+        <w:t xml:space="preserve"> – </w:t>
+      </w:r>
+      <w:r>
+        <w:rPr>
+          <w:rFonts w:ascii="Arial" w:hAnsi="Arial" w:cs="Arial"/>
+          <w:b/>
+          <w:bCs/>
+          <w:color w:val="FF0000"/>
+        </w:rPr>
         <w:t>Adicionar (Desativar</w:t>
       </w:r>
       <w:r>
@@ -165,8 +1175,9 @@
           <w:bCs/>
           <w:color w:val="FF0000"/>
         </w:rPr>
-        <w:t xml:space="preserve"> no back</w:t>
-      </w:r>
+        <w:t xml:space="preserve"> no </w:t>
+      </w:r>
+      <w:proofErr w:type="spellStart"/>
       <w:r>
         <w:rPr>
           <w:rFonts w:ascii="Arial" w:hAnsi="Arial" w:cs="Arial"/>
@@ -174,6 +1185,16 @@
           <w:bCs/>
           <w:color w:val="FF0000"/>
         </w:rPr>
+        <w:t>back</w:t>
+      </w:r>
+      <w:proofErr w:type="spellEnd"/>
+      <w:r>
+        <w:rPr>
+          <w:rFonts w:ascii="Arial" w:hAnsi="Arial" w:cs="Arial"/>
+          <w:b/>
+          <w:bCs/>
+          <w:color w:val="FF0000"/>
+        </w:rPr>
         <w:t>)</w:t>
       </w:r>
     </w:p>
@@ -182,266 +1203,7 @@
         <w:pStyle w:val="PargrafodaLista"/>
         <w:numPr>
           <w:ilvl w:val="0"/>
-          <w:numId w:val="2"/>
-        </w:numPr>
-        <w:spacing w:line="240" w:lineRule="auto"/>
-        <w:rPr>
-          <w:rFonts w:ascii="Arial" w:hAnsi="Arial" w:cs="Arial"/>
-          <w:color w:val="70AD47" w:themeColor="accent6"/>
-        </w:rPr>
-      </w:pPr>
-      <w:r>
-        <w:rPr>
-          <w:rFonts w:ascii="Arial" w:hAnsi="Arial" w:cs="Arial"/>
-          <w:color w:val="70AD47" w:themeColor="accent6"/>
-        </w:rPr>
-        <w:t>Cadastro de usuário - POST /user/register (Público)</w:t>
-      </w:r>
-    </w:p>
-    <w:p>
-      <w:pPr>
-        <w:pStyle w:val="PargrafodaLista"/>
-        <w:numPr>
-          <w:ilvl w:val="0"/>
-          <w:numId w:val="3"/>
-        </w:numPr>
-        <w:spacing w:line="240" w:lineRule="auto"/>
-        <w:rPr>
-          <w:rFonts w:ascii="Arial" w:hAnsi="Arial" w:cs="Arial"/>
-          <w:color w:val="70AD47" w:themeColor="accent6"/>
-        </w:rPr>
-      </w:pPr>
-      <w:r>
-        <w:rPr>
-          <w:rFonts w:ascii="Arial" w:hAnsi="Arial" w:cs="Arial"/>
-          <w:color w:val="70AD47" w:themeColor="accent6"/>
-        </w:rPr>
-        <w:t>Formulário completo com campos obrigatórios:</w:t>
-      </w:r>
-    </w:p>
-    <w:p>
-      <w:pPr>
-        <w:pStyle w:val="PargrafodaLista"/>
-        <w:numPr>
-          <w:ilvl w:val="0"/>
-          <w:numId w:val="3"/>
-        </w:numPr>
-        <w:spacing w:line="240" w:lineRule="auto"/>
-        <w:rPr>
-          <w:rFonts w:ascii="Arial" w:hAnsi="Arial" w:cs="Arial"/>
-          <w:color w:val="70AD47" w:themeColor="accent6"/>
-        </w:rPr>
-      </w:pPr>
-      <w:r>
-        <w:rPr>
-          <w:rFonts w:ascii="Arial" w:hAnsi="Arial" w:cs="Arial"/>
-          <w:color w:val="70AD47" w:themeColor="accent6"/>
-        </w:rPr>
-        <w:t>Dados pessoais (nome, idade, gênero, CPF)</w:t>
-      </w:r>
-    </w:p>
-    <w:p>
-      <w:pPr>
-        <w:pStyle w:val="PargrafodaLista"/>
-        <w:numPr>
-          <w:ilvl w:val="0"/>
-          <w:numId w:val="3"/>
-        </w:numPr>
-        <w:spacing w:line="240" w:lineRule="auto"/>
-        <w:rPr>
-          <w:rFonts w:ascii="Arial" w:hAnsi="Arial" w:cs="Arial"/>
-          <w:color w:val="70AD47" w:themeColor="accent6"/>
-        </w:rPr>
-      </w:pPr>
-      <w:r>
-        <w:rPr>
-          <w:rFonts w:ascii="Arial" w:hAnsi="Arial" w:cs="Arial"/>
-          <w:color w:val="70AD47" w:themeColor="accent6"/>
-        </w:rPr>
-        <w:t>Contato (telefone, email)</w:t>
-      </w:r>
-    </w:p>
-    <w:p>
-      <w:pPr>
-        <w:pStyle w:val="PargrafodaLista"/>
-        <w:numPr>
-          <w:ilvl w:val="0"/>
-          <w:numId w:val="3"/>
-        </w:numPr>
-        <w:spacing w:line="240" w:lineRule="auto"/>
-        <w:rPr>
-          <w:rFonts w:ascii="Arial" w:hAnsi="Arial" w:cs="Arial"/>
-          <w:color w:val="70AD47" w:themeColor="accent6"/>
-        </w:rPr>
-      </w:pPr>
-      <w:r>
-        <w:rPr>
-          <w:rFonts w:ascii="Arial" w:hAnsi="Arial" w:cs="Arial"/>
-          <w:color w:val="70AD47" w:themeColor="accent6"/>
-        </w:rPr>
-        <w:t>Endereço completo</w:t>
-      </w:r>
-    </w:p>
-    <w:p>
-      <w:pPr>
-        <w:pStyle w:val="PargrafodaLista"/>
-        <w:numPr>
-          <w:ilvl w:val="0"/>
-          <w:numId w:val="3"/>
-        </w:numPr>
-        <w:spacing w:line="240" w:lineRule="auto"/>
-        <w:rPr>
-          <w:rFonts w:ascii="Arial" w:hAnsi="Arial" w:cs="Arial"/>
-          <w:color w:val="70AD47" w:themeColor="accent6"/>
-        </w:rPr>
-      </w:pPr>
-      <w:r>
-        <w:rPr>
-          <w:rFonts w:ascii="Arial" w:hAnsi="Arial" w:cs="Arial"/>
-          <w:color w:val="70AD47" w:themeColor="accent6"/>
-        </w:rPr>
-        <w:t>Senha com validação de complexidade</w:t>
-      </w:r>
-    </w:p>
-    <w:p>
-      <w:pPr>
-        <w:pStyle w:val="PargrafodaLista"/>
-        <w:numPr>
-          <w:ilvl w:val="0"/>
-          <w:numId w:val="2"/>
-        </w:numPr>
-        <w:spacing w:line="240" w:lineRule="auto"/>
-        <w:rPr>
-          <w:rFonts w:ascii="Arial" w:hAnsi="Arial" w:cs="Arial"/>
-          <w:color w:val="70AD47" w:themeColor="accent6"/>
-        </w:rPr>
-      </w:pPr>
-      <w:r>
-        <w:rPr>
-          <w:rFonts w:ascii="Arial" w:hAnsi="Arial" w:cs="Arial"/>
-          <w:color w:val="70AD47" w:themeColor="accent6"/>
-        </w:rPr>
-        <w:t>Listagem de usuários - GET /user (Admin/Master)</w:t>
-      </w:r>
-    </w:p>
-    <w:p>
-      <w:pPr>
-        <w:pStyle w:val="PargrafodaLista"/>
-        <w:numPr>
-          <w:ilvl w:val="0"/>
-          <w:numId w:val="2"/>
-        </w:numPr>
-        <w:spacing w:line="240" w:lineRule="auto"/>
-        <w:rPr>
-          <w:rFonts w:ascii="Arial" w:hAnsi="Arial" w:cs="Arial"/>
-        </w:rPr>
-      </w:pPr>
-      <w:r>
-        <w:rPr>
-          <w:rFonts w:ascii="Arial" w:hAnsi="Arial" w:cs="Arial"/>
-        </w:rPr>
-        <w:t>Tabela paginada com busca/filtro</w:t>
-      </w:r>
-    </w:p>
-    <w:p>
-      <w:pPr>
-        <w:pStyle w:val="PargrafodaLista"/>
-        <w:numPr>
-          <w:ilvl w:val="0"/>
-          <w:numId w:val="2"/>
-        </w:numPr>
-        <w:spacing w:line="240" w:lineRule="auto"/>
-        <w:rPr>
-          <w:rFonts w:ascii="Arial" w:hAnsi="Arial" w:cs="Arial"/>
-        </w:rPr>
-      </w:pPr>
-      <w:r>
-        <w:rPr>
-          <w:rFonts w:ascii="Arial" w:hAnsi="Arial" w:cs="Arial"/>
-        </w:rPr>
-        <w:t>Detalhes do usuário - GET /user/id/{id} (Admin/Master)</w:t>
-      </w:r>
-    </w:p>
-    <w:p>
-      <w:pPr>
-        <w:pStyle w:val="PargrafodaLista"/>
-        <w:numPr>
-          <w:ilvl w:val="0"/>
-          <w:numId w:val="2"/>
-        </w:numPr>
-        <w:spacing w:line="240" w:lineRule="auto"/>
-        <w:rPr>
-          <w:rFonts w:ascii="Arial" w:hAnsi="Arial" w:cs="Arial"/>
-        </w:rPr>
-      </w:pPr>
-      <w:r>
-        <w:rPr>
-          <w:rFonts w:ascii="Arial" w:hAnsi="Arial" w:cs="Arial"/>
-        </w:rPr>
-        <w:t>Visualização de perfil completo</w:t>
-      </w:r>
-    </w:p>
-    <w:p>
-      <w:pPr>
-        <w:spacing w:line="240" w:lineRule="auto"/>
-        <w:rPr>
-          <w:rFonts w:ascii="Arial" w:hAnsi="Arial" w:cs="Arial"/>
-          <w:b/>
-          <w:bCs/>
-        </w:rPr>
-      </w:pPr>
-      <w:r>
-        <w:rPr>
-          <w:rFonts w:ascii="Arial" w:hAnsi="Arial" w:cs="Arial"/>
-          <w:b/>
-          <w:bCs/>
-        </w:rPr>
-        <w:t>Edição de usuário - PUT /user (Admin/Master)</w:t>
-      </w:r>
-    </w:p>
-    <w:p>
-      <w:pPr>
-        <w:pStyle w:val="PargrafodaLista"/>
-        <w:numPr>
-          <w:ilvl w:val="0"/>
-          <w:numId w:val="4"/>
-        </w:numPr>
-        <w:spacing w:line="240" w:lineRule="auto"/>
-        <w:rPr>
-          <w:rFonts w:ascii="Arial" w:hAnsi="Arial" w:cs="Arial"/>
-        </w:rPr>
-      </w:pPr>
-      <w:r>
-        <w:rPr>
-          <w:rFonts w:ascii="Arial" w:hAnsi="Arial" w:cs="Arial"/>
-        </w:rPr>
-        <w:t>Formulário de edição</w:t>
-      </w:r>
-    </w:p>
-    <w:p>
-      <w:pPr>
-        <w:spacing w:line="240" w:lineRule="auto"/>
-        <w:rPr>
-          <w:rFonts w:ascii="Arial" w:hAnsi="Arial" w:cs="Arial"/>
-          <w:b/>
-          <w:bCs/>
-        </w:rPr>
-      </w:pPr>
-      <w:r>
-        <w:rPr>
-          <w:rFonts w:ascii="Arial" w:hAnsi="Arial" w:cs="Arial"/>
-          <w:b/>
-          <w:bCs/>
-        </w:rPr>
-        <w:t>Exclusão de usuário - DELETE /user/id/{id} (Admin/Master)</w:t>
-      </w:r>
-    </w:p>
-    <w:p>
-      <w:pPr>
-        <w:pStyle w:val="PargrafodaLista"/>
-        <w:numPr>
-          <w:ilvl w:val="0"/>
-          <w:numId w:val="4"/>
+          <w:numId w:val="7"/>
         </w:numPr>
         <w:spacing w:line="240" w:lineRule="auto"/>
         <w:rPr>
@@ -457,282 +1219,20 @@
     </w:p>
     <w:p>
       <w:pPr>
-        <w:pStyle w:val="PargrafodaLista"/>
-        <w:numPr>
-          <w:ilvl w:val="0"/>
-          <w:numId w:val="4"/>
-        </w:numPr>
-        <w:spacing w:line="240" w:lineRule="auto"/>
-        <w:rPr>
-          <w:rFonts w:ascii="Arial" w:hAnsi="Arial" w:cs="Arial"/>
-        </w:rPr>
-      </w:pPr>
-      <w:r>
-        <w:rPr>
-          <w:rFonts w:ascii="Arial" w:hAnsi="Arial" w:cs="Arial"/>
-        </w:rPr>
-        <w:t>Atualização de role - PUT /user/roles/id/{id} (Master)</w:t>
-      </w:r>
-    </w:p>
-    <w:p>
-      <w:pPr>
-        <w:pStyle w:val="PargrafodaLista"/>
-        <w:numPr>
-          <w:ilvl w:val="0"/>
-          <w:numId w:val="4"/>
-        </w:numPr>
-        <w:spacing w:line="240" w:lineRule="auto"/>
-        <w:rPr>
-          <w:rFonts w:ascii="Arial" w:hAnsi="Arial" w:cs="Arial"/>
-        </w:rPr>
-      </w:pPr>
-      <w:r>
-        <w:rPr>
-          <w:rFonts w:ascii="Arial" w:hAnsi="Arial" w:cs="Arial"/>
-        </w:rPr>
-        <w:t>Seletor de roles (ADMIN/USER/MASTER)</w:t>
-      </w:r>
-    </w:p>
-    <w:p>
-      <w:pPr>
-        <w:spacing w:line="240" w:lineRule="auto"/>
-        <w:rPr>
-          <w:rFonts w:ascii="Arial" w:hAnsi="Arial" w:cs="Arial"/>
-          <w:b/>
-          <w:bCs/>
-        </w:rPr>
-      </w:pPr>
-      <w:r>
-        <w:rPr>
-          <w:rFonts w:ascii="Arial" w:hAnsi="Arial" w:cs="Arial"/>
-          <w:b/>
-          <w:bCs/>
-        </w:rPr>
-        <w:t>3. Módulo de POIs (Pontos de Interesse)</w:t>
-      </w:r>
-    </w:p>
-    <w:p>
-      <w:pPr>
-        <w:pStyle w:val="PargrafodaLista"/>
-        <w:numPr>
-          <w:ilvl w:val="0"/>
-          <w:numId w:val="5"/>
-        </w:numPr>
-        <w:spacing w:line="240" w:lineRule="auto"/>
-        <w:rPr>
-          <w:rFonts w:ascii="Arial" w:hAnsi="Arial" w:cs="Arial"/>
-          <w:color w:val="70AD47" w:themeColor="accent6"/>
-        </w:rPr>
-      </w:pPr>
-      <w:r>
-        <w:rPr>
-          <w:rFonts w:ascii="Arial" w:hAnsi="Arial" w:cs="Arial"/>
-          <w:color w:val="70AD47" w:themeColor="accent6"/>
-        </w:rPr>
-        <w:t>Cadastro de POI - POST /poi/register (Admin/Master)</w:t>
-      </w:r>
-    </w:p>
-    <w:p>
-      <w:pPr>
-        <w:pStyle w:val="PargrafodaLista"/>
-        <w:numPr>
-          <w:ilvl w:val="0"/>
-          <w:numId w:val="6"/>
-        </w:numPr>
-        <w:spacing w:line="240" w:lineRule="auto"/>
-        <w:rPr>
-          <w:rFonts w:ascii="Arial" w:hAnsi="Arial" w:cs="Arial"/>
-          <w:color w:val="70AD47" w:themeColor="accent6"/>
-        </w:rPr>
-      </w:pPr>
-      <w:r>
-        <w:rPr>
-          <w:rFonts w:ascii="Arial" w:hAnsi="Arial" w:cs="Arial"/>
-          <w:color w:val="70AD47" w:themeColor="accent6"/>
-        </w:rPr>
-        <w:t>Formulário complexo com:</w:t>
-      </w:r>
-    </w:p>
-    <w:p>
-      <w:pPr>
-        <w:pStyle w:val="PargrafodaLista"/>
-        <w:numPr>
-          <w:ilvl w:val="0"/>
-          <w:numId w:val="6"/>
-        </w:numPr>
-        <w:spacing w:line="240" w:lineRule="auto"/>
-        <w:rPr>
-          <w:rFonts w:ascii="Arial" w:hAnsi="Arial" w:cs="Arial"/>
-          <w:color w:val="70AD47" w:themeColor="accent6"/>
-        </w:rPr>
-      </w:pPr>
-      <w:r>
-        <w:rPr>
-          <w:rFonts w:ascii="Arial" w:hAnsi="Arial" w:cs="Arial"/>
-          <w:color w:val="70AD47" w:themeColor="accent6"/>
-        </w:rPr>
-        <w:t>Seleção exata de 5 motivations</w:t>
-      </w:r>
-    </w:p>
-    <w:p>
-      <w:pPr>
-        <w:pStyle w:val="PargrafodaLista"/>
-        <w:numPr>
-          <w:ilvl w:val="0"/>
-          <w:numId w:val="6"/>
-        </w:numPr>
-        <w:spacing w:line="240" w:lineRule="auto"/>
-        <w:rPr>
-          <w:rFonts w:ascii="Arial" w:hAnsi="Arial" w:cs="Arial"/>
-          <w:color w:val="70AD47" w:themeColor="accent6"/>
-        </w:rPr>
-      </w:pPr>
-      <w:r>
-        <w:rPr>
-          <w:rFonts w:ascii="Arial" w:hAnsi="Arial" w:cs="Arial"/>
-          <w:color w:val="70AD47" w:themeColor="accent6"/>
-        </w:rPr>
-        <w:t>Seleção exata de 5 hobbies</w:t>
-      </w:r>
-    </w:p>
-    <w:p>
-      <w:pPr>
-        <w:pStyle w:val="PargrafodaLista"/>
-        <w:numPr>
-          <w:ilvl w:val="0"/>
-          <w:numId w:val="6"/>
-        </w:numPr>
-        <w:spacing w:line="240" w:lineRule="auto"/>
-        <w:rPr>
-          <w:rFonts w:ascii="Arial" w:hAnsi="Arial" w:cs="Arial"/>
-          <w:color w:val="70AD47" w:themeColor="accent6"/>
-        </w:rPr>
-      </w:pPr>
-      <w:r>
-        <w:rPr>
-          <w:rFonts w:ascii="Arial" w:hAnsi="Arial" w:cs="Arial"/>
-          <w:color w:val="70AD47" w:themeColor="accent6"/>
-        </w:rPr>
-        <w:t>Seleção exata de 5 themes</w:t>
-      </w:r>
-    </w:p>
-    <w:p>
-      <w:pPr>
-        <w:pStyle w:val="PargrafodaLista"/>
-        <w:numPr>
-          <w:ilvl w:val="0"/>
-          <w:numId w:val="6"/>
-        </w:numPr>
-        <w:spacing w:line="240" w:lineRule="auto"/>
-        <w:rPr>
-          <w:rFonts w:ascii="Arial" w:hAnsi="Arial" w:cs="Arial"/>
-          <w:color w:val="70AD47" w:themeColor="accent6"/>
-        </w:rPr>
-      </w:pPr>
-      <w:r>
-        <w:rPr>
-          <w:rFonts w:ascii="Arial" w:hAnsi="Arial" w:cs="Arial"/>
-          <w:color w:val="70AD47" w:themeColor="accent6"/>
-        </w:rPr>
-        <w:t>Endereço completo</w:t>
-      </w:r>
-    </w:p>
-    <w:p>
-      <w:pPr>
-        <w:pStyle w:val="PargrafodaLista"/>
-        <w:numPr>
-          <w:ilvl w:val="0"/>
-          <w:numId w:val="5"/>
-        </w:numPr>
-        <w:spacing w:line="240" w:lineRule="auto"/>
-        <w:rPr>
-          <w:rFonts w:ascii="Arial" w:hAnsi="Arial" w:cs="Arial"/>
-          <w:color w:val="70AD47" w:themeColor="accent6"/>
-        </w:rPr>
-      </w:pPr>
-      <w:r>
-        <w:rPr>
-          <w:rFonts w:ascii="Arial" w:hAnsi="Arial" w:cs="Arial"/>
-          <w:color w:val="70AD47" w:themeColor="accent6"/>
-        </w:rPr>
-        <w:t>Listagem de POIs - GET /poi (Admin/Master)</w:t>
-      </w:r>
-    </w:p>
-    <w:p>
-      <w:pPr>
-        <w:pStyle w:val="PargrafodaLista"/>
-        <w:numPr>
-          <w:ilvl w:val="0"/>
-          <w:numId w:val="5"/>
-        </w:numPr>
-        <w:spacing w:line="240" w:lineRule="auto"/>
-        <w:rPr>
-          <w:rFonts w:ascii="Arial" w:hAnsi="Arial" w:cs="Arial"/>
-          <w:color w:val="70AD47" w:themeColor="accent6"/>
-        </w:rPr>
-      </w:pPr>
-      <w:r>
-        <w:rPr>
-          <w:rFonts w:ascii="Arial" w:hAnsi="Arial" w:cs="Arial"/>
-          <w:color w:val="70AD47" w:themeColor="accent6"/>
-        </w:rPr>
-        <w:t>Tabela/grid paginada</w:t>
-      </w:r>
-    </w:p>
-    <w:p>
-      <w:pPr>
-        <w:pStyle w:val="PargrafodaLista"/>
-        <w:numPr>
-          <w:ilvl w:val="0"/>
-          <w:numId w:val="5"/>
-        </w:numPr>
-        <w:spacing w:line="240" w:lineRule="auto"/>
-        <w:rPr>
-          <w:rFonts w:ascii="Arial" w:hAnsi="Arial" w:cs="Arial"/>
-        </w:rPr>
-      </w:pPr>
-      <w:r>
-        <w:rPr>
-          <w:rFonts w:ascii="Arial" w:hAnsi="Arial" w:cs="Arial"/>
-        </w:rPr>
-        <w:t>Detalhes do POI - GET /poi/id/{id} (Admin/Master)</w:t>
-      </w:r>
-    </w:p>
-    <w:p>
-      <w:pPr>
-        <w:pStyle w:val="PargrafodaLista"/>
-        <w:numPr>
-          <w:ilvl w:val="0"/>
-          <w:numId w:val="5"/>
-        </w:numPr>
-        <w:spacing w:line="240" w:lineRule="auto"/>
-        <w:rPr>
-          <w:rFonts w:ascii="Arial" w:hAnsi="Arial" w:cs="Arial"/>
-        </w:rPr>
-      </w:pPr>
-      <w:r>
-        <w:rPr>
-          <w:rFonts w:ascii="Arial" w:hAnsi="Arial" w:cs="Arial"/>
-        </w:rPr>
-        <w:t>Página de detalhes com todas informações</w:t>
-      </w:r>
-    </w:p>
-    <w:p>
-      <w:pPr>
-        <w:spacing w:line="240" w:lineRule="auto"/>
-        <w:rPr>
-          <w:rFonts w:ascii="Arial" w:hAnsi="Arial" w:cs="Arial"/>
-          <w:b/>
-          <w:bCs/>
-        </w:rPr>
-      </w:pPr>
-      <w:r>
-        <w:rPr>
-          <w:rFonts w:ascii="Arial" w:hAnsi="Arial" w:cs="Arial"/>
-          <w:b/>
-          <w:bCs/>
-        </w:rPr>
-        <w:t>Edição de POI - PUT /poi (Admin/Master)</w:t>
+        <w:spacing w:line="240" w:lineRule="auto"/>
+        <w:rPr>
+          <w:rFonts w:ascii="Arial" w:hAnsi="Arial" w:cs="Arial"/>
+          <w:b/>
+          <w:bCs/>
+        </w:rPr>
+      </w:pPr>
+      <w:r>
+        <w:rPr>
+          <w:rFonts w:ascii="Arial" w:hAnsi="Arial" w:cs="Arial"/>
+          <w:b/>
+          <w:bCs/>
+        </w:rPr>
+        <w:t>4. Módulo de Recomendações</w:t>
       </w:r>
     </w:p>
     <w:p>
@@ -745,328 +1245,835 @@
         <w:spacing w:line="240" w:lineRule="auto"/>
         <w:rPr>
           <w:rFonts w:ascii="Arial" w:hAnsi="Arial" w:cs="Arial"/>
-        </w:rPr>
-      </w:pPr>
-      <w:r>
-        <w:rPr>
-          <w:rFonts w:ascii="Arial" w:hAnsi="Arial" w:cs="Arial"/>
-        </w:rPr>
-        <w:t>Formulário de edição</w:t>
-      </w:r>
-    </w:p>
-    <w:p>
-      <w:pPr>
-        <w:spacing w:line="240" w:lineRule="auto"/>
-        <w:rPr>
-          <w:rFonts w:ascii="Arial" w:hAnsi="Arial" w:cs="Arial"/>
-          <w:b/>
-          <w:bCs/>
-        </w:rPr>
-      </w:pPr>
-      <w:r>
-        <w:rPr>
-          <w:rFonts w:ascii="Arial" w:hAnsi="Arial" w:cs="Arial"/>
-          <w:b/>
-          <w:bCs/>
-        </w:rPr>
-        <w:t>Exclusão de POI - DELETE /poi/id/{id} (Admin/Master)</w:t>
-      </w:r>
-      <w:r>
-        <w:rPr>
-          <w:rFonts w:ascii="Arial" w:hAnsi="Arial" w:cs="Arial"/>
-          <w:b/>
-          <w:bCs/>
-        </w:rPr>
-        <w:t xml:space="preserve"> – </w:t>
-      </w:r>
-      <w:r>
-        <w:rPr>
-          <w:rFonts w:ascii="Arial" w:hAnsi="Arial" w:cs="Arial"/>
-          <w:b/>
-          <w:bCs/>
-          <w:color w:val="FF0000"/>
-        </w:rPr>
-        <w:t>Adicionar (Desativar</w:t>
-      </w:r>
-      <w:r>
-        <w:rPr>
-          <w:rFonts w:ascii="Arial" w:hAnsi="Arial" w:cs="Arial"/>
-          <w:b/>
-          <w:bCs/>
-          <w:color w:val="FF0000"/>
-        </w:rPr>
-        <w:t xml:space="preserve"> no back</w:t>
-      </w:r>
-      <w:r>
-        <w:rPr>
-          <w:rFonts w:ascii="Arial" w:hAnsi="Arial" w:cs="Arial"/>
-          <w:b/>
-          <w:bCs/>
-          <w:color w:val="FF0000"/>
+          <w:color w:val="70AD47" w:themeColor="accent6"/>
+        </w:rPr>
+      </w:pPr>
+      <w:r>
+        <w:rPr>
+          <w:rFonts w:ascii="Arial" w:hAnsi="Arial" w:cs="Arial"/>
+          <w:color w:val="70AD47" w:themeColor="accent6"/>
+        </w:rPr>
+        <w:t>Criar recomendação - POST /</w:t>
+      </w:r>
+      <w:proofErr w:type="spellStart"/>
+      <w:r>
+        <w:rPr>
+          <w:rFonts w:ascii="Arial" w:hAnsi="Arial" w:cs="Arial"/>
+          <w:color w:val="70AD47" w:themeColor="accent6"/>
+        </w:rPr>
+        <w:t>recommendation</w:t>
+      </w:r>
+      <w:proofErr w:type="spellEnd"/>
+      <w:r>
+        <w:rPr>
+          <w:rFonts w:ascii="Arial" w:hAnsi="Arial" w:cs="Arial"/>
+          <w:color w:val="70AD47" w:themeColor="accent6"/>
+        </w:rPr>
+        <w:t xml:space="preserve"> (Público)</w:t>
+      </w:r>
+    </w:p>
+    <w:p>
+      <w:pPr>
+        <w:pStyle w:val="PargrafodaLista"/>
+        <w:numPr>
+          <w:ilvl w:val="0"/>
+          <w:numId w:val="8"/>
+        </w:numPr>
+        <w:spacing w:line="240" w:lineRule="auto"/>
+        <w:rPr>
+          <w:rFonts w:ascii="Arial" w:hAnsi="Arial" w:cs="Arial"/>
+          <w:color w:val="70AD47" w:themeColor="accent6"/>
+        </w:rPr>
+      </w:pPr>
+      <w:r>
+        <w:rPr>
+          <w:rFonts w:ascii="Arial" w:hAnsi="Arial" w:cs="Arial"/>
+          <w:color w:val="70AD47" w:themeColor="accent6"/>
+        </w:rPr>
+        <w:t>Formulário de preferências:</w:t>
+      </w:r>
+    </w:p>
+    <w:p>
+      <w:pPr>
+        <w:pStyle w:val="PargrafodaLista"/>
+        <w:numPr>
+          <w:ilvl w:val="0"/>
+          <w:numId w:val="8"/>
+        </w:numPr>
+        <w:spacing w:line="240" w:lineRule="auto"/>
+        <w:rPr>
+          <w:rFonts w:ascii="Arial" w:hAnsi="Arial" w:cs="Arial"/>
+          <w:color w:val="70AD47" w:themeColor="accent6"/>
+        </w:rPr>
+      </w:pPr>
+      <w:r>
+        <w:rPr>
+          <w:rFonts w:ascii="Arial" w:hAnsi="Arial" w:cs="Arial"/>
+          <w:color w:val="70AD47" w:themeColor="accent6"/>
+        </w:rPr>
+        <w:t xml:space="preserve">Seleção de 1-5 </w:t>
+      </w:r>
+      <w:proofErr w:type="spellStart"/>
+      <w:r>
+        <w:rPr>
+          <w:rFonts w:ascii="Arial" w:hAnsi="Arial" w:cs="Arial"/>
+          <w:color w:val="70AD47" w:themeColor="accent6"/>
+        </w:rPr>
+        <w:t>motivations</w:t>
+      </w:r>
+      <w:proofErr w:type="spellEnd"/>
+    </w:p>
+    <w:p>
+      <w:pPr>
+        <w:pStyle w:val="PargrafodaLista"/>
+        <w:numPr>
+          <w:ilvl w:val="0"/>
+          <w:numId w:val="8"/>
+        </w:numPr>
+        <w:spacing w:line="240" w:lineRule="auto"/>
+        <w:rPr>
+          <w:rFonts w:ascii="Arial" w:hAnsi="Arial" w:cs="Arial"/>
+          <w:color w:val="70AD47" w:themeColor="accent6"/>
+        </w:rPr>
+      </w:pPr>
+      <w:r>
+        <w:rPr>
+          <w:rFonts w:ascii="Arial" w:hAnsi="Arial" w:cs="Arial"/>
+          <w:color w:val="70AD47" w:themeColor="accent6"/>
+        </w:rPr>
+        <w:t>Seleção de 1-5 hobbies</w:t>
+      </w:r>
+    </w:p>
+    <w:p>
+      <w:pPr>
+        <w:pStyle w:val="PargrafodaLista"/>
+        <w:numPr>
+          <w:ilvl w:val="0"/>
+          <w:numId w:val="8"/>
+        </w:numPr>
+        <w:spacing w:line="240" w:lineRule="auto"/>
+        <w:rPr>
+          <w:rFonts w:ascii="Arial" w:hAnsi="Arial" w:cs="Arial"/>
+          <w:color w:val="70AD47" w:themeColor="accent6"/>
+        </w:rPr>
+      </w:pPr>
+      <w:r>
+        <w:rPr>
+          <w:rFonts w:ascii="Arial" w:hAnsi="Arial" w:cs="Arial"/>
+          <w:color w:val="70AD47" w:themeColor="accent6"/>
+        </w:rPr>
+        <w:lastRenderedPageBreak/>
+        <w:t xml:space="preserve">Seleção de 1-5 </w:t>
+      </w:r>
+      <w:proofErr w:type="spellStart"/>
+      <w:r>
+        <w:rPr>
+          <w:rFonts w:ascii="Arial" w:hAnsi="Arial" w:cs="Arial"/>
+          <w:color w:val="70AD47" w:themeColor="accent6"/>
+        </w:rPr>
+        <w:t>themes</w:t>
+      </w:r>
+      <w:proofErr w:type="spellEnd"/>
+    </w:p>
+    <w:p>
+      <w:pPr>
+        <w:pStyle w:val="PargrafodaLista"/>
+        <w:numPr>
+          <w:ilvl w:val="0"/>
+          <w:numId w:val="8"/>
+        </w:numPr>
+        <w:spacing w:line="240" w:lineRule="auto"/>
+        <w:rPr>
+          <w:rFonts w:ascii="Arial" w:hAnsi="Arial" w:cs="Arial"/>
+          <w:color w:val="70AD47" w:themeColor="accent6"/>
+        </w:rPr>
+      </w:pPr>
+      <w:r>
+        <w:rPr>
+          <w:rFonts w:ascii="Arial" w:hAnsi="Arial" w:cs="Arial"/>
+          <w:color w:val="70AD47" w:themeColor="accent6"/>
+        </w:rPr>
+        <w:t>Localização atual</w:t>
+      </w:r>
+    </w:p>
+    <w:p>
+      <w:pPr>
+        <w:pStyle w:val="PargrafodaLista"/>
+        <w:numPr>
+          <w:ilvl w:val="0"/>
+          <w:numId w:val="7"/>
+        </w:numPr>
+        <w:spacing w:line="240" w:lineRule="auto"/>
+        <w:rPr>
+          <w:rFonts w:ascii="Arial" w:hAnsi="Arial" w:cs="Arial"/>
+        </w:rPr>
+      </w:pPr>
+      <w:r>
+        <w:rPr>
+          <w:rFonts w:ascii="Arial" w:hAnsi="Arial" w:cs="Arial"/>
+        </w:rPr>
+        <w:t>Visualizar recomendação - GET /</w:t>
+      </w:r>
+      <w:proofErr w:type="spellStart"/>
+      <w:r>
+        <w:rPr>
+          <w:rFonts w:ascii="Arial" w:hAnsi="Arial" w:cs="Arial"/>
+        </w:rPr>
+        <w:t>recommendation</w:t>
+      </w:r>
+      <w:proofErr w:type="spellEnd"/>
+      <w:r>
+        <w:rPr>
+          <w:rFonts w:ascii="Arial" w:hAnsi="Arial" w:cs="Arial"/>
+        </w:rPr>
+        <w:t>/id/{id} (Admin/Master)</w:t>
+      </w:r>
+    </w:p>
+    <w:p>
+      <w:pPr>
+        <w:pStyle w:val="PargrafodaLista"/>
+        <w:numPr>
+          <w:ilvl w:val="0"/>
+          <w:numId w:val="7"/>
+        </w:numPr>
+        <w:spacing w:line="240" w:lineRule="auto"/>
+        <w:rPr>
+          <w:rFonts w:ascii="Arial" w:hAnsi="Arial" w:cs="Arial"/>
+        </w:rPr>
+      </w:pPr>
+      <w:r>
+        <w:rPr>
+          <w:rFonts w:ascii="Arial" w:hAnsi="Arial" w:cs="Arial"/>
+        </w:rPr>
+        <w:t xml:space="preserve">Detalhes </w:t>
+      </w:r>
+      <w:proofErr w:type="gramStart"/>
+      <w:r>
+        <w:rPr>
+          <w:rFonts w:ascii="Arial" w:hAnsi="Arial" w:cs="Arial"/>
+        </w:rPr>
+        <w:t xml:space="preserve">com </w:t>
+      </w:r>
+      <w:proofErr w:type="spellStart"/>
+      <w:r>
+        <w:rPr>
+          <w:rFonts w:ascii="Arial" w:hAnsi="Arial" w:cs="Arial"/>
+        </w:rPr>
+        <w:t>POIs</w:t>
+      </w:r>
+      <w:proofErr w:type="spellEnd"/>
+      <w:proofErr w:type="gramEnd"/>
+      <w:r>
+        <w:rPr>
+          <w:rFonts w:ascii="Arial" w:hAnsi="Arial" w:cs="Arial"/>
+        </w:rPr>
+        <w:t xml:space="preserve"> recomendados</w:t>
+      </w:r>
+    </w:p>
+    <w:p>
+      <w:pPr>
+        <w:pStyle w:val="PargrafodaLista"/>
+        <w:numPr>
+          <w:ilvl w:val="0"/>
+          <w:numId w:val="7"/>
+        </w:numPr>
+        <w:spacing w:line="240" w:lineRule="auto"/>
+        <w:rPr>
+          <w:rFonts w:ascii="Arial" w:hAnsi="Arial" w:cs="Arial"/>
+          <w:color w:val="70AD47" w:themeColor="accent6"/>
+        </w:rPr>
+      </w:pPr>
+      <w:r>
+        <w:rPr>
+          <w:rFonts w:ascii="Arial" w:hAnsi="Arial" w:cs="Arial"/>
+          <w:color w:val="70AD47" w:themeColor="accent6"/>
+        </w:rPr>
+        <w:t>Avaliar recomendação - POST /</w:t>
+      </w:r>
+      <w:proofErr w:type="spellStart"/>
+      <w:r>
+        <w:rPr>
+          <w:rFonts w:ascii="Arial" w:hAnsi="Arial" w:cs="Arial"/>
+          <w:color w:val="70AD47" w:themeColor="accent6"/>
+        </w:rPr>
+        <w:t>recommendation</w:t>
+      </w:r>
+      <w:proofErr w:type="spellEnd"/>
+      <w:r>
+        <w:rPr>
+          <w:rFonts w:ascii="Arial" w:hAnsi="Arial" w:cs="Arial"/>
+          <w:color w:val="70AD47" w:themeColor="accent6"/>
+        </w:rPr>
+        <w:t>/{id}/score (Público)</w:t>
+      </w:r>
+    </w:p>
+    <w:p>
+      <w:pPr>
+        <w:pStyle w:val="PargrafodaLista"/>
+        <w:numPr>
+          <w:ilvl w:val="0"/>
+          <w:numId w:val="7"/>
+        </w:numPr>
+        <w:spacing w:line="240" w:lineRule="auto"/>
+        <w:rPr>
+          <w:rFonts w:ascii="Arial" w:hAnsi="Arial" w:cs="Arial"/>
+          <w:color w:val="70AD47" w:themeColor="accent6"/>
+        </w:rPr>
+      </w:pPr>
+      <w:r>
+        <w:rPr>
+          <w:rFonts w:ascii="Arial" w:hAnsi="Arial" w:cs="Arial"/>
+          <w:color w:val="70AD47" w:themeColor="accent6"/>
+        </w:rPr>
+        <w:t xml:space="preserve">Interface para avaliação dos </w:t>
+      </w:r>
+      <w:proofErr w:type="spellStart"/>
+      <w:r>
+        <w:rPr>
+          <w:rFonts w:ascii="Arial" w:hAnsi="Arial" w:cs="Arial"/>
+          <w:color w:val="70AD47" w:themeColor="accent6"/>
+        </w:rPr>
+        <w:t>POIs</w:t>
+      </w:r>
+      <w:proofErr w:type="spellEnd"/>
+      <w:r>
+        <w:rPr>
+          <w:rFonts w:ascii="Arial" w:hAnsi="Arial" w:cs="Arial"/>
+          <w:color w:val="70AD47" w:themeColor="accent6"/>
+        </w:rPr>
+        <w:t xml:space="preserve"> (score 0 ou 1)</w:t>
+      </w:r>
+    </w:p>
+    <w:p>
+      <w:pPr>
+        <w:spacing w:line="240" w:lineRule="auto"/>
+        <w:rPr>
+          <w:rFonts w:ascii="Arial" w:hAnsi="Arial" w:cs="Arial"/>
+          <w:b/>
+          <w:bCs/>
+          <w:color w:val="70AD47" w:themeColor="accent6"/>
+        </w:rPr>
+      </w:pPr>
+      <w:r>
+        <w:rPr>
+          <w:rFonts w:ascii="Arial" w:hAnsi="Arial" w:cs="Arial"/>
+          <w:b/>
+          <w:bCs/>
+          <w:color w:val="70AD47" w:themeColor="accent6"/>
+        </w:rPr>
+        <w:t>Listagem de recomendações - GET /</w:t>
+      </w:r>
+      <w:proofErr w:type="spellStart"/>
+      <w:r>
+        <w:rPr>
+          <w:rFonts w:ascii="Arial" w:hAnsi="Arial" w:cs="Arial"/>
+          <w:b/>
+          <w:bCs/>
+          <w:color w:val="70AD47" w:themeColor="accent6"/>
+        </w:rPr>
+        <w:t>recommendation</w:t>
+      </w:r>
+      <w:proofErr w:type="spellEnd"/>
+      <w:r>
+        <w:rPr>
+          <w:rFonts w:ascii="Arial" w:hAnsi="Arial" w:cs="Arial"/>
+          <w:b/>
+          <w:bCs/>
+          <w:color w:val="70AD47" w:themeColor="accent6"/>
+        </w:rPr>
+        <w:t xml:space="preserve"> (Admin/Master</w:t>
+      </w:r>
+    </w:p>
+    <w:p>
+      <w:pPr>
+        <w:pStyle w:val="PargrafodaLista"/>
+        <w:numPr>
+          <w:ilvl w:val="0"/>
+          <w:numId w:val="9"/>
+        </w:numPr>
+        <w:spacing w:line="240" w:lineRule="auto"/>
+        <w:rPr>
+          <w:rFonts w:ascii="Arial" w:hAnsi="Arial" w:cs="Arial"/>
+          <w:color w:val="70AD47" w:themeColor="accent6"/>
+        </w:rPr>
+      </w:pPr>
+      <w:r>
+        <w:rPr>
+          <w:rFonts w:ascii="Arial" w:hAnsi="Arial" w:cs="Arial"/>
+          <w:color w:val="70AD47" w:themeColor="accent6"/>
+        </w:rPr>
+        <w:t>Visualização em lista/cards</w:t>
+      </w:r>
+    </w:p>
+    <w:p>
+      <w:pPr>
+        <w:spacing w:line="240" w:lineRule="auto"/>
+        <w:rPr>
+          <w:rFonts w:ascii="Arial" w:hAnsi="Arial" w:cs="Arial"/>
+          <w:b/>
+          <w:bCs/>
+        </w:rPr>
+      </w:pPr>
+      <w:r>
+        <w:rPr>
+          <w:rFonts w:ascii="Arial" w:hAnsi="Arial" w:cs="Arial"/>
+          <w:b/>
+          <w:bCs/>
+        </w:rPr>
+        <w:t>Similaridades - GET /</w:t>
+      </w:r>
+      <w:proofErr w:type="spellStart"/>
+      <w:r>
+        <w:rPr>
+          <w:rFonts w:ascii="Arial" w:hAnsi="Arial" w:cs="Arial"/>
+          <w:b/>
+          <w:bCs/>
+        </w:rPr>
+        <w:t>recommendation</w:t>
+      </w:r>
+      <w:proofErr w:type="spellEnd"/>
+      <w:r>
+        <w:rPr>
+          <w:rFonts w:ascii="Arial" w:hAnsi="Arial" w:cs="Arial"/>
+          <w:b/>
+          <w:bCs/>
+        </w:rPr>
+        <w:t>/id/{id}/</w:t>
+      </w:r>
+      <w:proofErr w:type="spellStart"/>
+      <w:r>
+        <w:rPr>
+          <w:rFonts w:ascii="Arial" w:hAnsi="Arial" w:cs="Arial"/>
+          <w:b/>
+          <w:bCs/>
+        </w:rPr>
+        <w:t>similarities</w:t>
+      </w:r>
+      <w:proofErr w:type="spellEnd"/>
+      <w:r>
+        <w:rPr>
+          <w:rFonts w:ascii="Arial" w:hAnsi="Arial" w:cs="Arial"/>
+          <w:b/>
+          <w:bCs/>
+        </w:rPr>
+        <w:t xml:space="preserve"> (Admin/Master)</w:t>
+      </w:r>
+    </w:p>
+    <w:p>
+      <w:pPr>
+        <w:pStyle w:val="PargrafodaLista"/>
+        <w:numPr>
+          <w:ilvl w:val="0"/>
+          <w:numId w:val="9"/>
+        </w:numPr>
+        <w:spacing w:line="240" w:lineRule="auto"/>
+        <w:rPr>
+          <w:rFonts w:ascii="Arial" w:hAnsi="Arial" w:cs="Arial"/>
+        </w:rPr>
+      </w:pPr>
+      <w:r>
+        <w:rPr>
+          <w:rFonts w:ascii="Arial" w:hAnsi="Arial" w:cs="Arial"/>
+        </w:rPr>
+        <w:t>Visualização de similaridades</w:t>
+      </w:r>
+    </w:p>
+    <w:p>
+      <w:pPr>
+        <w:spacing w:line="240" w:lineRule="auto"/>
+        <w:rPr>
+          <w:rFonts w:ascii="Arial" w:hAnsi="Arial" w:cs="Arial"/>
+          <w:b/>
+          <w:bCs/>
+        </w:rPr>
+      </w:pPr>
+      <w:r>
+        <w:rPr>
+          <w:rFonts w:ascii="Arial" w:hAnsi="Arial" w:cs="Arial"/>
+          <w:b/>
+          <w:bCs/>
+        </w:rPr>
+        <w:t>Recomendações por usuário - GET /</w:t>
+      </w:r>
+      <w:proofErr w:type="spellStart"/>
+      <w:r>
+        <w:rPr>
+          <w:rFonts w:ascii="Arial" w:hAnsi="Arial" w:cs="Arial"/>
+          <w:b/>
+          <w:bCs/>
+        </w:rPr>
+        <w:t>recommendation</w:t>
+      </w:r>
+      <w:proofErr w:type="spellEnd"/>
+      <w:r>
+        <w:rPr>
+          <w:rFonts w:ascii="Arial" w:hAnsi="Arial" w:cs="Arial"/>
+          <w:b/>
+          <w:bCs/>
+        </w:rPr>
+        <w:t>/</w:t>
+      </w:r>
+      <w:proofErr w:type="spellStart"/>
+      <w:r>
+        <w:rPr>
+          <w:rFonts w:ascii="Arial" w:hAnsi="Arial" w:cs="Arial"/>
+          <w:b/>
+          <w:bCs/>
+        </w:rPr>
+        <w:t>user</w:t>
+      </w:r>
+      <w:proofErr w:type="spellEnd"/>
+      <w:r>
+        <w:rPr>
+          <w:rFonts w:ascii="Arial" w:hAnsi="Arial" w:cs="Arial"/>
+          <w:b/>
+          <w:bCs/>
+        </w:rPr>
+        <w:t xml:space="preserve"> (Admin/Master)</w:t>
+      </w:r>
+    </w:p>
+    <w:p>
+      <w:pPr>
+        <w:pStyle w:val="PargrafodaLista"/>
+        <w:numPr>
+          <w:ilvl w:val="0"/>
+          <w:numId w:val="9"/>
+        </w:numPr>
+        <w:spacing w:line="240" w:lineRule="auto"/>
+        <w:rPr>
+          <w:rFonts w:ascii="Arial" w:hAnsi="Arial" w:cs="Arial"/>
+        </w:rPr>
+      </w:pPr>
+      <w:r>
+        <w:rPr>
+          <w:rFonts w:ascii="Arial" w:hAnsi="Arial" w:cs="Arial"/>
+        </w:rPr>
+        <w:t>Listagem filtrada por usuário</w:t>
+      </w:r>
+    </w:p>
+    <w:p>
+      <w:pPr>
+        <w:spacing w:line="240" w:lineRule="auto"/>
+        <w:rPr>
+          <w:rFonts w:ascii="Arial" w:hAnsi="Arial" w:cs="Arial"/>
+          <w:b/>
+          <w:bCs/>
+        </w:rPr>
+      </w:pPr>
+      <w:r>
+        <w:rPr>
+          <w:rFonts w:ascii="Arial" w:hAnsi="Arial" w:cs="Arial"/>
+          <w:b/>
+          <w:bCs/>
+        </w:rPr>
+        <w:t>5. Módulo de Preferências (Admin/Master)</w:t>
+      </w:r>
+    </w:p>
+    <w:p>
+      <w:pPr>
+        <w:spacing w:line="240" w:lineRule="auto"/>
+        <w:rPr>
+          <w:rFonts w:ascii="Arial" w:hAnsi="Arial" w:cs="Arial"/>
+          <w:b/>
+          <w:bCs/>
+        </w:rPr>
+      </w:pPr>
+      <w:r>
+        <w:rPr>
+          <w:rFonts w:ascii="Arial" w:hAnsi="Arial" w:cs="Arial"/>
+          <w:b/>
+          <w:bCs/>
+        </w:rPr>
+        <w:t>Listagem de preferências - GET /</w:t>
+      </w:r>
+      <w:proofErr w:type="spellStart"/>
+      <w:r>
+        <w:rPr>
+          <w:rFonts w:ascii="Arial" w:hAnsi="Arial" w:cs="Arial"/>
+          <w:b/>
+          <w:bCs/>
+        </w:rPr>
+        <w:t>preferences</w:t>
+      </w:r>
+      <w:proofErr w:type="spellEnd"/>
+    </w:p>
+    <w:p>
+      <w:pPr>
+        <w:pStyle w:val="PargrafodaLista"/>
+        <w:numPr>
+          <w:ilvl w:val="0"/>
+          <w:numId w:val="9"/>
+        </w:numPr>
+        <w:spacing w:line="240" w:lineRule="auto"/>
+        <w:rPr>
+          <w:rFonts w:ascii="Arial" w:hAnsi="Arial" w:cs="Arial"/>
+        </w:rPr>
+      </w:pPr>
+      <w:r>
+        <w:rPr>
+          <w:rFonts w:ascii="Arial" w:hAnsi="Arial" w:cs="Arial"/>
+        </w:rPr>
+        <w:t>Tabela com histórico</w:t>
+      </w:r>
+    </w:p>
+    <w:p>
+      <w:pPr>
+        <w:spacing w:line="240" w:lineRule="auto"/>
+        <w:rPr>
+          <w:rFonts w:ascii="Arial" w:hAnsi="Arial" w:cs="Arial"/>
+          <w:b/>
+          <w:bCs/>
+        </w:rPr>
+      </w:pPr>
+      <w:r>
+        <w:rPr>
+          <w:rFonts w:ascii="Arial" w:hAnsi="Arial" w:cs="Arial"/>
+          <w:b/>
+          <w:bCs/>
+        </w:rPr>
+        <w:t>Detalhes de preferências - GET /</w:t>
+      </w:r>
+      <w:proofErr w:type="spellStart"/>
+      <w:r>
+        <w:rPr>
+          <w:rFonts w:ascii="Arial" w:hAnsi="Arial" w:cs="Arial"/>
+          <w:b/>
+          <w:bCs/>
+        </w:rPr>
+        <w:t>preferences</w:t>
+      </w:r>
+      <w:proofErr w:type="spellEnd"/>
+      <w:r>
+        <w:rPr>
+          <w:rFonts w:ascii="Arial" w:hAnsi="Arial" w:cs="Arial"/>
+          <w:b/>
+          <w:bCs/>
+        </w:rPr>
+        <w:t>/id/{id}</w:t>
+      </w:r>
+    </w:p>
+    <w:p>
+      <w:pPr>
+        <w:pStyle w:val="PargrafodaLista"/>
+        <w:numPr>
+          <w:ilvl w:val="0"/>
+          <w:numId w:val="9"/>
+        </w:numPr>
+        <w:spacing w:line="240" w:lineRule="auto"/>
+        <w:rPr>
+          <w:rFonts w:ascii="Arial" w:hAnsi="Arial" w:cs="Arial"/>
+        </w:rPr>
+      </w:pPr>
+      <w:r>
+        <w:rPr>
+          <w:rFonts w:ascii="Arial" w:hAnsi="Arial" w:cs="Arial"/>
+        </w:rPr>
+        <w:t>Visualização detalhada</w:t>
+      </w:r>
+    </w:p>
+    <w:p>
+      <w:pPr>
+        <w:spacing w:line="240" w:lineRule="auto"/>
+        <w:rPr>
+          <w:rFonts w:ascii="Arial" w:hAnsi="Arial" w:cs="Arial"/>
+          <w:b/>
+          <w:bCs/>
+        </w:rPr>
+      </w:pPr>
+      <w:r>
+        <w:rPr>
+          <w:rFonts w:ascii="Arial" w:hAnsi="Arial" w:cs="Arial"/>
+          <w:b/>
+          <w:bCs/>
+        </w:rPr>
+        <w:t>6. Módulo de Avaliação (</w:t>
+      </w:r>
+      <w:proofErr w:type="spellStart"/>
+      <w:r>
+        <w:rPr>
+          <w:rFonts w:ascii="Arial" w:hAnsi="Arial" w:cs="Arial"/>
+          <w:b/>
+          <w:bCs/>
+        </w:rPr>
+        <w:t>Evaluation</w:t>
+      </w:r>
+      <w:proofErr w:type="spellEnd"/>
+      <w:r>
+        <w:rPr>
+          <w:rFonts w:ascii="Arial" w:hAnsi="Arial" w:cs="Arial"/>
+          <w:b/>
+          <w:bCs/>
+        </w:rPr>
+        <w:t>) (Admin/Master)</w:t>
+      </w:r>
+    </w:p>
+    <w:p>
+      <w:pPr>
+        <w:spacing w:line="240" w:lineRule="auto"/>
+        <w:rPr>
+          <w:rFonts w:ascii="Arial" w:hAnsi="Arial" w:cs="Arial"/>
+          <w:b/>
+          <w:bCs/>
+        </w:rPr>
+      </w:pPr>
+      <w:r>
+        <w:rPr>
+          <w:rFonts w:ascii="Arial" w:hAnsi="Arial" w:cs="Arial"/>
+          <w:b/>
+          <w:bCs/>
+        </w:rPr>
+        <w:t>Métricas por usuário - GET /</w:t>
+      </w:r>
+      <w:proofErr w:type="spellStart"/>
+      <w:r>
+        <w:rPr>
+          <w:rFonts w:ascii="Arial" w:hAnsi="Arial" w:cs="Arial"/>
+          <w:b/>
+          <w:bCs/>
+        </w:rPr>
+        <w:t>evaluation</w:t>
+      </w:r>
+      <w:proofErr w:type="spellEnd"/>
+      <w:r>
+        <w:rPr>
+          <w:rFonts w:ascii="Arial" w:hAnsi="Arial" w:cs="Arial"/>
+          <w:b/>
+          <w:bCs/>
+        </w:rPr>
+        <w:t>/</w:t>
+      </w:r>
+      <w:proofErr w:type="spellStart"/>
+      <w:r>
+        <w:rPr>
+          <w:rFonts w:ascii="Arial" w:hAnsi="Arial" w:cs="Arial"/>
+          <w:b/>
+          <w:bCs/>
+        </w:rPr>
+        <w:t>user</w:t>
+      </w:r>
+      <w:proofErr w:type="spellEnd"/>
+      <w:r>
+        <w:rPr>
+          <w:rFonts w:ascii="Arial" w:hAnsi="Arial" w:cs="Arial"/>
+          <w:b/>
+          <w:bCs/>
+        </w:rPr>
+        <w:t>/{</w:t>
+      </w:r>
+      <w:proofErr w:type="spellStart"/>
+      <w:r>
+        <w:rPr>
+          <w:rFonts w:ascii="Arial" w:hAnsi="Arial" w:cs="Arial"/>
+          <w:b/>
+          <w:bCs/>
+        </w:rPr>
+        <w:t>userId</w:t>
+      </w:r>
+      <w:proofErr w:type="spellEnd"/>
+      <w:r>
+        <w:rPr>
+          <w:rFonts w:ascii="Arial" w:hAnsi="Arial" w:cs="Arial"/>
+          <w:b/>
+          <w:bCs/>
+        </w:rPr>
+        <w:t>}</w:t>
+      </w:r>
+    </w:p>
+    <w:p>
+      <w:pPr>
+        <w:pStyle w:val="PargrafodaLista"/>
+        <w:numPr>
+          <w:ilvl w:val="0"/>
+          <w:numId w:val="9"/>
+        </w:numPr>
+        <w:spacing w:line="240" w:lineRule="auto"/>
+        <w:rPr>
+          <w:rFonts w:ascii="Arial" w:hAnsi="Arial" w:cs="Arial"/>
+        </w:rPr>
+      </w:pPr>
+      <w:r>
+        <w:rPr>
+          <w:rFonts w:ascii="Arial" w:hAnsi="Arial" w:cs="Arial"/>
+        </w:rPr>
+        <w:t>Gráficos de avaliação (</w:t>
+      </w:r>
+      <w:proofErr w:type="spellStart"/>
+      <w:r>
+        <w:rPr>
+          <w:rFonts w:ascii="Arial" w:hAnsi="Arial" w:cs="Arial"/>
+        </w:rPr>
+        <w:t>precision@K</w:t>
+      </w:r>
+      <w:proofErr w:type="spellEnd"/>
+      <w:r>
+        <w:rPr>
+          <w:rFonts w:ascii="Arial" w:hAnsi="Arial" w:cs="Arial"/>
+        </w:rPr>
+        <w:t xml:space="preserve">, </w:t>
+      </w:r>
+      <w:proofErr w:type="spellStart"/>
+      <w:r>
+        <w:rPr>
+          <w:rFonts w:ascii="Arial" w:hAnsi="Arial" w:cs="Arial"/>
+        </w:rPr>
+        <w:t>hitRate@K</w:t>
+      </w:r>
+      <w:proofErr w:type="spellEnd"/>
+      <w:r>
+        <w:rPr>
+          <w:rFonts w:ascii="Arial" w:hAnsi="Arial" w:cs="Arial"/>
+        </w:rPr>
+        <w:t xml:space="preserve">, </w:t>
+      </w:r>
+      <w:proofErr w:type="spellStart"/>
+      <w:r>
+        <w:rPr>
+          <w:rFonts w:ascii="Arial" w:hAnsi="Arial" w:cs="Arial"/>
+        </w:rPr>
+        <w:t>intraListSimilarity</w:t>
+      </w:r>
+      <w:proofErr w:type="spellEnd"/>
+      <w:r>
+        <w:rPr>
+          <w:rFonts w:ascii="Arial" w:hAnsi="Arial" w:cs="Arial"/>
         </w:rPr>
         <w:t>)</w:t>
       </w:r>
     </w:p>
     <w:p>
       <w:pPr>
-        <w:pStyle w:val="PargrafodaLista"/>
-        <w:numPr>
-          <w:ilvl w:val="0"/>
-          <w:numId w:val="7"/>
-        </w:numPr>
-        <w:spacing w:line="240" w:lineRule="auto"/>
-        <w:rPr>
-          <w:rFonts w:ascii="Arial" w:hAnsi="Arial" w:cs="Arial"/>
-        </w:rPr>
-      </w:pPr>
-      <w:r>
-        <w:rPr>
-          <w:rFonts w:ascii="Arial" w:hAnsi="Arial" w:cs="Arial"/>
-        </w:rPr>
-        <w:t>Modal de confirmação</w:t>
-      </w:r>
-    </w:p>
-    <w:p>
-      <w:pPr>
-        <w:spacing w:line="240" w:lineRule="auto"/>
-        <w:rPr>
-          <w:rFonts w:ascii="Arial" w:hAnsi="Arial" w:cs="Arial"/>
-          <w:b/>
-          <w:bCs/>
-        </w:rPr>
-      </w:pPr>
-      <w:r>
-        <w:rPr>
-          <w:rFonts w:ascii="Arial" w:hAnsi="Arial" w:cs="Arial"/>
-          <w:b/>
-          <w:bCs/>
-        </w:rPr>
-        <w:t>4. Módulo de Recomendações</w:t>
-      </w:r>
-    </w:p>
-    <w:p>
-      <w:pPr>
-        <w:pStyle w:val="PargrafodaLista"/>
-        <w:numPr>
-          <w:ilvl w:val="0"/>
-          <w:numId w:val="7"/>
-        </w:numPr>
-        <w:spacing w:line="240" w:lineRule="auto"/>
-        <w:rPr>
-          <w:rFonts w:ascii="Arial" w:hAnsi="Arial" w:cs="Arial"/>
-          <w:color w:val="70AD47" w:themeColor="accent6"/>
-        </w:rPr>
-      </w:pPr>
-      <w:r>
-        <w:rPr>
-          <w:rFonts w:ascii="Arial" w:hAnsi="Arial" w:cs="Arial"/>
-          <w:color w:val="70AD47" w:themeColor="accent6"/>
-        </w:rPr>
-        <w:t>Criar recomendação - POST /recommendation (Público)</w:t>
-      </w:r>
-    </w:p>
-    <w:p>
-      <w:pPr>
-        <w:pStyle w:val="PargrafodaLista"/>
-        <w:numPr>
-          <w:ilvl w:val="0"/>
-          <w:numId w:val="8"/>
-        </w:numPr>
-        <w:spacing w:line="240" w:lineRule="auto"/>
-        <w:rPr>
-          <w:rFonts w:ascii="Arial" w:hAnsi="Arial" w:cs="Arial"/>
-          <w:color w:val="70AD47" w:themeColor="accent6"/>
-        </w:rPr>
-      </w:pPr>
-      <w:r>
-        <w:rPr>
-          <w:rFonts w:ascii="Arial" w:hAnsi="Arial" w:cs="Arial"/>
-          <w:color w:val="70AD47" w:themeColor="accent6"/>
-        </w:rPr>
-        <w:t>Formulário de preferências:</w:t>
-      </w:r>
-    </w:p>
-    <w:p>
-      <w:pPr>
-        <w:pStyle w:val="PargrafodaLista"/>
-        <w:numPr>
-          <w:ilvl w:val="0"/>
-          <w:numId w:val="8"/>
-        </w:numPr>
-        <w:spacing w:line="240" w:lineRule="auto"/>
-        <w:rPr>
-          <w:rFonts w:ascii="Arial" w:hAnsi="Arial" w:cs="Arial"/>
-          <w:color w:val="70AD47" w:themeColor="accent6"/>
-        </w:rPr>
-      </w:pPr>
-      <w:r>
-        <w:rPr>
-          <w:rFonts w:ascii="Arial" w:hAnsi="Arial" w:cs="Arial"/>
-          <w:color w:val="70AD47" w:themeColor="accent6"/>
-        </w:rPr>
-        <w:t>Seleção de 1-5 motivations</w:t>
-      </w:r>
-    </w:p>
-    <w:p>
-      <w:pPr>
-        <w:pStyle w:val="PargrafodaLista"/>
-        <w:numPr>
-          <w:ilvl w:val="0"/>
-          <w:numId w:val="8"/>
-        </w:numPr>
-        <w:spacing w:line="240" w:lineRule="auto"/>
-        <w:rPr>
-          <w:rFonts w:ascii="Arial" w:hAnsi="Arial" w:cs="Arial"/>
-          <w:color w:val="70AD47" w:themeColor="accent6"/>
-        </w:rPr>
-      </w:pPr>
-      <w:r>
-        <w:rPr>
-          <w:rFonts w:ascii="Arial" w:hAnsi="Arial" w:cs="Arial"/>
-          <w:color w:val="70AD47" w:themeColor="accent6"/>
-        </w:rPr>
-        <w:t>Seleção de 1-5 hobbies</w:t>
-      </w:r>
-    </w:p>
-    <w:p>
-      <w:pPr>
-        <w:pStyle w:val="PargrafodaLista"/>
-        <w:numPr>
-          <w:ilvl w:val="0"/>
-          <w:numId w:val="8"/>
-        </w:numPr>
-        <w:spacing w:line="240" w:lineRule="auto"/>
-        <w:rPr>
-          <w:rFonts w:ascii="Arial" w:hAnsi="Arial" w:cs="Arial"/>
-          <w:color w:val="70AD47" w:themeColor="accent6"/>
-        </w:rPr>
-      </w:pPr>
-      <w:r>
-        <w:rPr>
-          <w:rFonts w:ascii="Arial" w:hAnsi="Arial" w:cs="Arial"/>
-          <w:color w:val="70AD47" w:themeColor="accent6"/>
-        </w:rPr>
-        <w:lastRenderedPageBreak/>
-        <w:t>Seleção de 1-5 themes</w:t>
-      </w:r>
-    </w:p>
-    <w:p>
-      <w:pPr>
-        <w:pStyle w:val="PargrafodaLista"/>
-        <w:numPr>
-          <w:ilvl w:val="0"/>
-          <w:numId w:val="8"/>
-        </w:numPr>
-        <w:spacing w:line="240" w:lineRule="auto"/>
-        <w:rPr>
-          <w:rFonts w:ascii="Arial" w:hAnsi="Arial" w:cs="Arial"/>
-          <w:color w:val="70AD47" w:themeColor="accent6"/>
-        </w:rPr>
-      </w:pPr>
-      <w:r>
-        <w:rPr>
-          <w:rFonts w:ascii="Arial" w:hAnsi="Arial" w:cs="Arial"/>
-          <w:color w:val="70AD47" w:themeColor="accent6"/>
-        </w:rPr>
-        <w:t>Localização atual</w:t>
-      </w:r>
-    </w:p>
-    <w:p>
-      <w:pPr>
-        <w:pStyle w:val="PargrafodaLista"/>
-        <w:numPr>
-          <w:ilvl w:val="0"/>
-          <w:numId w:val="7"/>
-        </w:numPr>
-        <w:spacing w:line="240" w:lineRule="auto"/>
-        <w:rPr>
-          <w:rFonts w:ascii="Arial" w:hAnsi="Arial" w:cs="Arial"/>
-        </w:rPr>
-      </w:pPr>
-      <w:r>
-        <w:rPr>
-          <w:rFonts w:ascii="Arial" w:hAnsi="Arial" w:cs="Arial"/>
-        </w:rPr>
-        <w:t>Visualizar recomendação - GET /recommendation/id/{id} (Admin/Master)</w:t>
-      </w:r>
-    </w:p>
-    <w:p>
-      <w:pPr>
-        <w:pStyle w:val="PargrafodaLista"/>
-        <w:numPr>
-          <w:ilvl w:val="0"/>
-          <w:numId w:val="7"/>
-        </w:numPr>
-        <w:spacing w:line="240" w:lineRule="auto"/>
-        <w:rPr>
-          <w:rFonts w:ascii="Arial" w:hAnsi="Arial" w:cs="Arial"/>
-        </w:rPr>
-      </w:pPr>
-      <w:r>
-        <w:rPr>
-          <w:rFonts w:ascii="Arial" w:hAnsi="Arial" w:cs="Arial"/>
-        </w:rPr>
-        <w:t>Detalhes com POIs recomendados</w:t>
-      </w:r>
-    </w:p>
-    <w:p>
-      <w:pPr>
-        <w:pStyle w:val="PargrafodaLista"/>
-        <w:numPr>
-          <w:ilvl w:val="0"/>
-          <w:numId w:val="7"/>
-        </w:numPr>
-        <w:spacing w:line="240" w:lineRule="auto"/>
-        <w:rPr>
-          <w:rFonts w:ascii="Arial" w:hAnsi="Arial" w:cs="Arial"/>
-          <w:color w:val="70AD47" w:themeColor="accent6"/>
-        </w:rPr>
-      </w:pPr>
-      <w:r>
-        <w:rPr>
-          <w:rFonts w:ascii="Arial" w:hAnsi="Arial" w:cs="Arial"/>
-          <w:color w:val="70AD47" w:themeColor="accent6"/>
-        </w:rPr>
-        <w:t>Avaliar recomendação - POST /recommendation/{id}/score (Público)</w:t>
-      </w:r>
-    </w:p>
-    <w:p>
-      <w:pPr>
-        <w:pStyle w:val="PargrafodaLista"/>
-        <w:numPr>
-          <w:ilvl w:val="0"/>
-          <w:numId w:val="7"/>
-        </w:numPr>
-        <w:spacing w:line="240" w:lineRule="auto"/>
-        <w:rPr>
-          <w:rFonts w:ascii="Arial" w:hAnsi="Arial" w:cs="Arial"/>
-        </w:rPr>
-      </w:pPr>
-      <w:r>
-        <w:rPr>
-          <w:rFonts w:ascii="Arial" w:hAnsi="Arial" w:cs="Arial"/>
-        </w:rPr>
-        <w:t>Interface para avaliação dos POIs (score 0 ou 1)</w:t>
-      </w:r>
-    </w:p>
-    <w:p>
-      <w:pPr>
-        <w:spacing w:line="240" w:lineRule="auto"/>
-        <w:rPr>
-          <w:rFonts w:ascii="Arial" w:hAnsi="Arial" w:cs="Arial"/>
-          <w:b/>
-          <w:bCs/>
-          <w:color w:val="70AD47" w:themeColor="accent6"/>
-        </w:rPr>
-      </w:pPr>
-      <w:r>
-        <w:rPr>
-          <w:rFonts w:ascii="Arial" w:hAnsi="Arial" w:cs="Arial"/>
-          <w:b/>
-          <w:bCs/>
-          <w:color w:val="70AD47" w:themeColor="accent6"/>
-        </w:rPr>
-        <w:t>Listagem de recomendações - GET /recommendation (Admin/Master</w:t>
+        <w:spacing w:line="240" w:lineRule="auto"/>
+        <w:rPr>
+          <w:rFonts w:ascii="Arial" w:hAnsi="Arial" w:cs="Arial"/>
+          <w:b/>
+          <w:bCs/>
+        </w:rPr>
+      </w:pPr>
+      <w:r>
+        <w:rPr>
+          <w:rFonts w:ascii="Arial" w:hAnsi="Arial" w:cs="Arial"/>
+          <w:b/>
+          <w:bCs/>
+        </w:rPr>
+        <w:t>Métricas globais - GET /</w:t>
+      </w:r>
+      <w:proofErr w:type="spellStart"/>
+      <w:r>
+        <w:rPr>
+          <w:rFonts w:ascii="Arial" w:hAnsi="Arial" w:cs="Arial"/>
+          <w:b/>
+          <w:bCs/>
+        </w:rPr>
+        <w:t>evaluation</w:t>
+      </w:r>
+      <w:proofErr w:type="spellEnd"/>
+      <w:r>
+        <w:rPr>
+          <w:rFonts w:ascii="Arial" w:hAnsi="Arial" w:cs="Arial"/>
+          <w:b/>
+          <w:bCs/>
+        </w:rPr>
+        <w:t>/global</w:t>
       </w:r>
     </w:p>
     <w:p>
@@ -1079,266 +2086,6 @@
         <w:spacing w:line="240" w:lineRule="auto"/>
         <w:rPr>
           <w:rFonts w:ascii="Arial" w:hAnsi="Arial" w:cs="Arial"/>
-          <w:color w:val="70AD47" w:themeColor="accent6"/>
-        </w:rPr>
-      </w:pPr>
-      <w:r>
-        <w:rPr>
-          <w:rFonts w:ascii="Arial" w:hAnsi="Arial" w:cs="Arial"/>
-          <w:color w:val="70AD47" w:themeColor="accent6"/>
-        </w:rPr>
-        <w:t>Visualização em lista/cards</w:t>
-      </w:r>
-    </w:p>
-    <w:p>
-      <w:pPr>
-        <w:spacing w:line="240" w:lineRule="auto"/>
-        <w:rPr>
-          <w:rFonts w:ascii="Arial" w:hAnsi="Arial" w:cs="Arial"/>
-          <w:b/>
-          <w:bCs/>
-        </w:rPr>
-      </w:pPr>
-      <w:r>
-        <w:rPr>
-          <w:rFonts w:ascii="Arial" w:hAnsi="Arial" w:cs="Arial"/>
-          <w:b/>
-          <w:bCs/>
-        </w:rPr>
-        <w:t>Similaridades - GET /recommendation/id/{id}/similarities (Admin/Master)</w:t>
-      </w:r>
-    </w:p>
-    <w:p>
-      <w:pPr>
-        <w:pStyle w:val="PargrafodaLista"/>
-        <w:numPr>
-          <w:ilvl w:val="0"/>
-          <w:numId w:val="9"/>
-        </w:numPr>
-        <w:spacing w:line="240" w:lineRule="auto"/>
-        <w:rPr>
-          <w:rFonts w:ascii="Arial" w:hAnsi="Arial" w:cs="Arial"/>
-        </w:rPr>
-      </w:pPr>
-      <w:r>
-        <w:rPr>
-          <w:rFonts w:ascii="Arial" w:hAnsi="Arial" w:cs="Arial"/>
-        </w:rPr>
-        <w:t>Visualização de similaridades</w:t>
-      </w:r>
-    </w:p>
-    <w:p>
-      <w:pPr>
-        <w:spacing w:line="240" w:lineRule="auto"/>
-        <w:rPr>
-          <w:rFonts w:ascii="Arial" w:hAnsi="Arial" w:cs="Arial"/>
-          <w:b/>
-          <w:bCs/>
-        </w:rPr>
-      </w:pPr>
-      <w:r>
-        <w:rPr>
-          <w:rFonts w:ascii="Arial" w:hAnsi="Arial" w:cs="Arial"/>
-          <w:b/>
-          <w:bCs/>
-        </w:rPr>
-        <w:t>Recomendações por usuário - GET /recommendation/user (Admin/Master)</w:t>
-      </w:r>
-    </w:p>
-    <w:p>
-      <w:pPr>
-        <w:pStyle w:val="PargrafodaLista"/>
-        <w:numPr>
-          <w:ilvl w:val="0"/>
-          <w:numId w:val="9"/>
-        </w:numPr>
-        <w:spacing w:line="240" w:lineRule="auto"/>
-        <w:rPr>
-          <w:rFonts w:ascii="Arial" w:hAnsi="Arial" w:cs="Arial"/>
-        </w:rPr>
-      </w:pPr>
-      <w:r>
-        <w:rPr>
-          <w:rFonts w:ascii="Arial" w:hAnsi="Arial" w:cs="Arial"/>
-        </w:rPr>
-        <w:t>Listagem filtrada por usuário</w:t>
-      </w:r>
-    </w:p>
-    <w:p>
-      <w:pPr>
-        <w:spacing w:line="240" w:lineRule="auto"/>
-        <w:rPr>
-          <w:rFonts w:ascii="Arial" w:hAnsi="Arial" w:cs="Arial"/>
-          <w:b/>
-          <w:bCs/>
-        </w:rPr>
-      </w:pPr>
-      <w:r>
-        <w:rPr>
-          <w:rFonts w:ascii="Arial" w:hAnsi="Arial" w:cs="Arial"/>
-          <w:b/>
-          <w:bCs/>
-        </w:rPr>
-        <w:t>5. Módulo de Preferências (Admin/Master)</w:t>
-      </w:r>
-    </w:p>
-    <w:p>
-      <w:pPr>
-        <w:spacing w:line="240" w:lineRule="auto"/>
-        <w:rPr>
-          <w:rFonts w:ascii="Arial" w:hAnsi="Arial" w:cs="Arial"/>
-          <w:b/>
-          <w:bCs/>
-        </w:rPr>
-      </w:pPr>
-      <w:r>
-        <w:rPr>
-          <w:rFonts w:ascii="Arial" w:hAnsi="Arial" w:cs="Arial"/>
-          <w:b/>
-          <w:bCs/>
-        </w:rPr>
-        <w:t>Listagem de preferências - GET /preferences</w:t>
-      </w:r>
-    </w:p>
-    <w:p>
-      <w:pPr>
-        <w:pStyle w:val="PargrafodaLista"/>
-        <w:numPr>
-          <w:ilvl w:val="0"/>
-          <w:numId w:val="9"/>
-        </w:numPr>
-        <w:spacing w:line="240" w:lineRule="auto"/>
-        <w:rPr>
-          <w:rFonts w:ascii="Arial" w:hAnsi="Arial" w:cs="Arial"/>
-        </w:rPr>
-      </w:pPr>
-      <w:r>
-        <w:rPr>
-          <w:rFonts w:ascii="Arial" w:hAnsi="Arial" w:cs="Arial"/>
-        </w:rPr>
-        <w:t>Tabela com histórico</w:t>
-      </w:r>
-    </w:p>
-    <w:p>
-      <w:pPr>
-        <w:spacing w:line="240" w:lineRule="auto"/>
-        <w:rPr>
-          <w:rFonts w:ascii="Arial" w:hAnsi="Arial" w:cs="Arial"/>
-          <w:b/>
-          <w:bCs/>
-        </w:rPr>
-      </w:pPr>
-      <w:r>
-        <w:rPr>
-          <w:rFonts w:ascii="Arial" w:hAnsi="Arial" w:cs="Arial"/>
-          <w:b/>
-          <w:bCs/>
-        </w:rPr>
-        <w:t>Detalhes de preferências - GET /preferences/id/{id}</w:t>
-      </w:r>
-    </w:p>
-    <w:p>
-      <w:pPr>
-        <w:pStyle w:val="PargrafodaLista"/>
-        <w:numPr>
-          <w:ilvl w:val="0"/>
-          <w:numId w:val="9"/>
-        </w:numPr>
-        <w:spacing w:line="240" w:lineRule="auto"/>
-        <w:rPr>
-          <w:rFonts w:ascii="Arial" w:hAnsi="Arial" w:cs="Arial"/>
-        </w:rPr>
-      </w:pPr>
-      <w:r>
-        <w:rPr>
-          <w:rFonts w:ascii="Arial" w:hAnsi="Arial" w:cs="Arial"/>
-        </w:rPr>
-        <w:t>Visualização detalhada</w:t>
-      </w:r>
-    </w:p>
-    <w:p>
-      <w:pPr>
-        <w:spacing w:line="240" w:lineRule="auto"/>
-        <w:rPr>
-          <w:rFonts w:ascii="Arial" w:hAnsi="Arial" w:cs="Arial"/>
-          <w:b/>
-          <w:bCs/>
-        </w:rPr>
-      </w:pPr>
-      <w:r>
-        <w:rPr>
-          <w:rFonts w:ascii="Arial" w:hAnsi="Arial" w:cs="Arial"/>
-          <w:b/>
-          <w:bCs/>
-        </w:rPr>
-        <w:t>6. Módulo de Avaliação (Evaluation) (Admin/Master)</w:t>
-      </w:r>
-    </w:p>
-    <w:p>
-      <w:pPr>
-        <w:spacing w:line="240" w:lineRule="auto"/>
-        <w:rPr>
-          <w:rFonts w:ascii="Arial" w:hAnsi="Arial" w:cs="Arial"/>
-          <w:b/>
-          <w:bCs/>
-        </w:rPr>
-      </w:pPr>
-      <w:r>
-        <w:rPr>
-          <w:rFonts w:ascii="Arial" w:hAnsi="Arial" w:cs="Arial"/>
-          <w:b/>
-          <w:bCs/>
-        </w:rPr>
-        <w:t>Métricas por usuário - GET /evaluation/user/{userId}</w:t>
-      </w:r>
-    </w:p>
-    <w:p>
-      <w:pPr>
-        <w:pStyle w:val="PargrafodaLista"/>
-        <w:numPr>
-          <w:ilvl w:val="0"/>
-          <w:numId w:val="9"/>
-        </w:numPr>
-        <w:spacing w:line="240" w:lineRule="auto"/>
-        <w:rPr>
-          <w:rFonts w:ascii="Arial" w:hAnsi="Arial" w:cs="Arial"/>
-        </w:rPr>
-      </w:pPr>
-      <w:r>
-        <w:rPr>
-          <w:rFonts w:ascii="Arial" w:hAnsi="Arial" w:cs="Arial"/>
-        </w:rPr>
-        <w:t>Gráficos de avaliação (precision@K, hitRate@K, intraListSimilarity)</w:t>
-      </w:r>
-    </w:p>
-    <w:p>
-      <w:pPr>
-        <w:spacing w:line="240" w:lineRule="auto"/>
-        <w:rPr>
-          <w:rFonts w:ascii="Arial" w:hAnsi="Arial" w:cs="Arial"/>
-          <w:b/>
-          <w:bCs/>
-        </w:rPr>
-      </w:pPr>
-      <w:r>
-        <w:rPr>
-          <w:rFonts w:ascii="Arial" w:hAnsi="Arial" w:cs="Arial"/>
-          <w:b/>
-          <w:bCs/>
-        </w:rPr>
-        <w:t>Métricas globais - GET /evaluation/global</w:t>
-      </w:r>
-    </w:p>
-    <w:p>
-      <w:pPr>
-        <w:pStyle w:val="PargrafodaLista"/>
-        <w:numPr>
-          <w:ilvl w:val="0"/>
-          <w:numId w:val="9"/>
-        </w:numPr>
-        <w:spacing w:line="240" w:lineRule="auto"/>
-        <w:rPr>
-          <w:rFonts w:ascii="Arial" w:hAnsi="Arial" w:cs="Arial"/>
         </w:rPr>
       </w:pPr>
       <w:r>
@@ -1383,8 +2130,16 @@
         <w:rPr>
           <w:rFonts w:ascii="Arial" w:hAnsi="Arial" w:cs="Arial"/>
         </w:rPr>
-        <w:t>Cobertura de features</w:t>
-      </w:r>
+        <w:t xml:space="preserve">Cobertura de </w:t>
+      </w:r>
+      <w:proofErr w:type="spellStart"/>
+      <w:r>
+        <w:rPr>
+          <w:rFonts w:ascii="Arial" w:hAnsi="Arial" w:cs="Arial"/>
+        </w:rPr>
+        <w:t>features</w:t>
+      </w:r>
+      <w:proofErr w:type="spellEnd"/>
     </w:p>
     <w:p>
       <w:pPr>
@@ -1402,84 +2157,32 @@
         <w:rPr>
           <w:rFonts w:ascii="Arial" w:hAnsi="Arial" w:cs="Arial"/>
         </w:rPr>
-        <w:t>Frequência de POIs</w:t>
-      </w:r>
-    </w:p>
-    <w:p>
-      <w:pPr>
-        <w:spacing w:line="240" w:lineRule="auto"/>
-        <w:rPr>
-          <w:rFonts w:ascii="Arial" w:hAnsi="Arial" w:cs="Arial"/>
-        </w:rPr>
-      </w:pPr>
-    </w:p>
-    <w:p>
-      <w:pPr>
-        <w:spacing w:line="240" w:lineRule="auto"/>
-        <w:rPr>
-          <w:rFonts w:ascii="Arial" w:hAnsi="Arial" w:cs="Arial"/>
-        </w:rPr>
-      </w:pPr>
-    </w:p>
-    <w:p>
-      <w:pPr>
-        <w:spacing w:line="240" w:lineRule="auto"/>
-        <w:rPr>
-          <w:rFonts w:ascii="Arial" w:hAnsi="Arial" w:cs="Arial"/>
-        </w:rPr>
-      </w:pPr>
-      <w:r>
-        <w:rPr>
-          <w:rFonts w:ascii="Arial" w:hAnsi="Arial" w:cs="Arial"/>
-        </w:rPr>
-        <w:t xml:space="preserve">- </w:t>
-      </w:r>
-      <w:r>
-        <w:rPr>
-          <w:rFonts w:ascii="Arial" w:hAnsi="Arial" w:cs="Arial"/>
-        </w:rPr>
-        <w:t xml:space="preserve"> testes no postman</w:t>
-      </w:r>
-      <w:r>
-        <w:rPr>
-          <w:rFonts w:ascii="Arial" w:hAnsi="Arial" w:cs="Arial"/>
-        </w:rPr>
-        <w:t xml:space="preserve"> </w:t>
-      </w:r>
-    </w:p>
-    <w:p>
-      <w:pPr>
-        <w:spacing w:line="240" w:lineRule="auto"/>
-        <w:rPr>
-          <w:rFonts w:ascii="Arial" w:hAnsi="Arial" w:cs="Arial"/>
-        </w:rPr>
-      </w:pPr>
-      <w:r>
-        <w:rPr>
-          <w:rFonts w:ascii="Arial" w:hAnsi="Arial" w:cs="Arial"/>
-        </w:rPr>
-        <w:t xml:space="preserve">- Adicionar PropTypes </w:t>
-      </w:r>
-      <w:r>
-        <w:rPr>
-          <w:rFonts w:ascii="Arial" w:hAnsi="Arial" w:cs="Arial"/>
-        </w:rPr>
-        <w:t>– const</w:t>
-      </w:r>
-    </w:p>
-    <w:p>
-      <w:pPr>
-        <w:spacing w:line="240" w:lineRule="auto"/>
-        <w:rPr>
-          <w:rFonts w:ascii="Arial" w:hAnsi="Arial" w:cs="Arial"/>
-        </w:rPr>
-      </w:pPr>
-      <w:r>
-        <w:rPr>
-          <w:rFonts w:ascii="Arial" w:hAnsi="Arial" w:cs="Arial"/>
-        </w:rPr>
-        <w:t>- modal e 404</w:t>
-      </w:r>
+        <w:t xml:space="preserve">Frequência de </w:t>
+      </w:r>
+      <w:proofErr w:type="spellStart"/>
+      <w:r>
+        <w:rPr>
+          <w:rFonts w:ascii="Arial" w:hAnsi="Arial" w:cs="Arial"/>
+        </w:rPr>
+        <w:t>POIs</w:t>
+      </w:r>
+      <w:proofErr w:type="spellEnd"/>
+    </w:p>
+    <w:p>
+      <w:pPr>
+        <w:spacing w:line="240" w:lineRule="auto"/>
+        <w:rPr>
+          <w:rFonts w:ascii="Arial" w:hAnsi="Arial" w:cs="Arial"/>
+        </w:rPr>
+      </w:pPr>
+    </w:p>
+    <w:p>
+      <w:pPr>
+        <w:spacing w:line="240" w:lineRule="auto"/>
+        <w:rPr>
+          <w:rFonts w:ascii="Arial" w:hAnsi="Arial" w:cs="Arial"/>
+        </w:rPr>
+      </w:pPr>
     </w:p>
     <w:sectPr>
       <w:pgSz w:w="11906" w:h="16838"/>

</xml_diff>